<commit_message>
reference-doc for Word; re-render
</commit_message>
<xml_diff>
--- a/workflow/workflow.docx
+++ b/workflow/workflow.docx
@@ -141,7 +141,7 @@
             <w:r>
               <w:drawing>
                 <wp:inline>
-                  <wp:extent cx="5334000" cy="3093720"/>
+                  <wp:extent cx="5943600" cy="3447288"/>
                   <wp:effectExtent b="0" l="0" r="0" t="0"/>
                   <wp:docPr descr="" title="" id="22" name="Picture"/>
                   <a:graphic>
@@ -162,7 +162,7 @@
                         <pic:spPr bwMode="auto">
                           <a:xfrm>
                             <a:off x="0" y="0"/>
-                            <a:ext cx="5334000" cy="3093720"/>
+                            <a:ext cx="5943600" cy="3447288"/>
                           </a:xfrm>
                           <a:prstGeom prst="rect">
                             <a:avLst/>
@@ -2035,7 +2035,7 @@
             <w:r>
               <w:drawing>
                 <wp:inline>
-                  <wp:extent cx="5334000" cy="3093720"/>
+                  <wp:extent cx="5943600" cy="3447288"/>
                   <wp:effectExtent b="0" l="0" r="0" t="0"/>
                   <wp:docPr descr="" title="" id="37" name="Picture"/>
                   <a:graphic>
@@ -2056,7 +2056,7 @@
                         <pic:spPr bwMode="auto">
                           <a:xfrm>
                             <a:off x="0" y="0"/>
-                            <a:ext cx="5334000" cy="3093720"/>
+                            <a:ext cx="5943600" cy="3447288"/>
                           </a:xfrm>
                           <a:prstGeom prst="rect">
                             <a:avLst/>
@@ -2092,7 +2092,14 @@
       </w:tr>
     </w:tbl>
     <w:bookmarkEnd w:id="39"/>
-    <w:sectPr/>
+    <w:sectPr>
+      <w:footerReference r:id="rId9" w:type="even"/>
+      <w:footerReference r:id="rId10" w:type="default"/>
+      <w:pgSz w:h="15840" w:w="12240"/>
+      <w:pgMar w:bottom="1440" w:footer="720" w:gutter="0" w:header="720" w:left="1440" w:right="1440" w:top="1440"/>
+      <w:cols w:space="720"/>
+      <w:docGrid w:linePitch="360"/>
+    </w:sectPr>
   </w:body>
 </w:document>
 </file>
@@ -2101,6 +2108,121 @@
 <w:comments xmlns:w="http://schemas.openxmlformats.org/wordprocessingml/2006/main" xmlns:m="http://schemas.openxmlformats.org/officeDocument/2006/math" xmlns:r="http://schemas.openxmlformats.org/officeDocument/2006/relationships" xmlns:o="urn:schemas-microsoft-com:office:office" xmlns:v="urn:schemas-microsoft-com:vml" xmlns:w10="urn:schemas-microsoft-com:office:word" xmlns:a="http://schemas.openxmlformats.org/drawingml/2006/main" xmlns:pic="http://schemas.openxmlformats.org/drawingml/2006/picture" xmlns:wp="http://schemas.openxmlformats.org/drawingml/2006/wordprocessingDrawing"/>
 </file>
 
+<file path=word/footer1.xml><?xml version="1.0" encoding="utf-8"?>
+<w:ftr xmlns:wpc="http://schemas.microsoft.com/office/word/2010/wordprocessingCanvas" xmlns:cx="http://schemas.microsoft.com/office/drawing/2014/chartex" xmlns:cx1="http://schemas.microsoft.com/office/drawing/2015/9/8/chartex" xmlns:cx2="http://schemas.microsoft.com/office/drawing/2015/10/21/chartex" xmlns:cx3="http://schemas.microsoft.com/office/drawing/2016/5/9/chartex" xmlns:cx4="http://schemas.microsoft.com/office/drawing/2016/5/10/chartex" xmlns:cx5="http://schemas.microsoft.com/office/drawing/2016/5/11/chartex" xmlns:cx6="http://schemas.microsoft.com/office/drawing/2016/5/12/chartex" xmlns:cx7="http://schemas.microsoft.com/office/drawing/2016/5/13/chartex" xmlns:cx8="http://schemas.microsoft.com/office/drawing/2016/5/14/chartex" xmlns:mc="http://schemas.openxmlformats.org/markup-compatibility/2006" xmlns:aink="http://schemas.microsoft.com/office/drawing/2016/ink" xmlns:am3d="http://schemas.microsoft.com/office/drawing/2017/model3d" xmlns:o="urn:schemas-microsoft-com:office:office" xmlns:oel="http://schemas.microsoft.com/office/2019/extlst" xmlns:r="http://schemas.openxmlformats.org/officeDocument/2006/relationships" xmlns:m="http://schemas.openxmlformats.org/officeDocument/2006/math" xmlns:v="urn:schemas-microsoft-com:vml" xmlns:wp14="http://schemas.microsoft.com/office/word/2010/wordprocessingDrawing" xmlns:wp="http://schemas.openxmlformats.org/drawingml/2006/wordprocessingDrawing" xmlns:w10="urn:schemas-microsoft-com:office:word" xmlns:w="http://schemas.openxmlformats.org/wordprocessingml/2006/main" xmlns:w14="http://schemas.microsoft.com/office/word/2010/wordml" xmlns:w15="http://schemas.microsoft.com/office/word/2012/wordml" xmlns:w16cex="http://schemas.microsoft.com/office/word/2018/wordml/cex" xmlns:w16cid="http://schemas.microsoft.com/office/word/2016/wordml/cid" xmlns:w16="http://schemas.microsoft.com/office/word/2018/wordml" xmlns:w16sdtdh="http://schemas.microsoft.com/office/word/2020/wordml/sdtdatahash" xmlns:w16se="http://schemas.microsoft.com/office/word/2015/wordml/symex" xmlns:wpg="http://schemas.microsoft.com/office/word/2010/wordprocessingGroup" xmlns:wpi="http://schemas.microsoft.com/office/word/2010/wordprocessingInk" xmlns:wne="http://schemas.microsoft.com/office/word/2006/wordml" xmlns:wps="http://schemas.microsoft.com/office/word/2010/wordprocessingShape" mc:Ignorable="w14 w15 w16se w16cid w16 w16cex w16sdtdh wp14">
+  <w:sdt>
+    <w:sdtPr>
+      <w:rPr>
+        <w:rStyle w:val="PageNumber"/>
+      </w:rPr>
+      <w:id w:val="-1114834620"/>
+      <w:docPartObj>
+        <w:docPartGallery w:val="Page Numbers (Bottom of Page)"/>
+        <w:docPartUnique/>
+      </w:docPartObj>
+    </w:sdtPr>
+    <w:sdtContent>
+      <w:p>
+        <w:pPr>
+          <w:pStyle w:val="Footer"/>
+          <w:framePr w:wrap="none" w:vAnchor="text" w:hAnchor="margin" w:xAlign="center" w:y="1"/>
+          <w:rPr>
+            <w:rStyle w:val="PageNumber"/>
+          </w:rPr>
+        </w:pPr>
+        <w:r>
+          <w:rPr>
+            <w:rStyle w:val="PageNumber"/>
+          </w:rPr>
+          <w:fldChar w:fldCharType="begin"/>
+        </w:r>
+        <w:r>
+          <w:rPr>
+            <w:rStyle w:val="PageNumber"/>
+          </w:rPr>
+          <w:instrText xml:space="preserve"> PAGE </w:instrText>
+        </w:r>
+        <w:r>
+          <w:rPr>
+            <w:rStyle w:val="PageNumber"/>
+          </w:rPr>
+          <w:fldChar w:fldCharType="end"/>
+        </w:r>
+      </w:p>
+    </w:sdtContent>
+  </w:sdt>
+  <w:p>
+    <w:pPr>
+      <w:pStyle w:val="Footer"/>
+    </w:pPr>
+  </w:p>
+</w:ftr>
+</file>
+
+<file path=word/footer2.xml><?xml version="1.0" encoding="utf-8"?>
+<w:ftr xmlns:wpc="http://schemas.microsoft.com/office/word/2010/wordprocessingCanvas" xmlns:cx="http://schemas.microsoft.com/office/drawing/2014/chartex" xmlns:cx1="http://schemas.microsoft.com/office/drawing/2015/9/8/chartex" xmlns:cx2="http://schemas.microsoft.com/office/drawing/2015/10/21/chartex" xmlns:cx3="http://schemas.microsoft.com/office/drawing/2016/5/9/chartex" xmlns:cx4="http://schemas.microsoft.com/office/drawing/2016/5/10/chartex" xmlns:cx5="http://schemas.microsoft.com/office/drawing/2016/5/11/chartex" xmlns:cx6="http://schemas.microsoft.com/office/drawing/2016/5/12/chartex" xmlns:cx7="http://schemas.microsoft.com/office/drawing/2016/5/13/chartex" xmlns:cx8="http://schemas.microsoft.com/office/drawing/2016/5/14/chartex" xmlns:mc="http://schemas.openxmlformats.org/markup-compatibility/2006" xmlns:aink="http://schemas.microsoft.com/office/drawing/2016/ink" xmlns:am3d="http://schemas.microsoft.com/office/drawing/2017/model3d" xmlns:o="urn:schemas-microsoft-com:office:office" xmlns:oel="http://schemas.microsoft.com/office/2019/extlst" xmlns:r="http://schemas.openxmlformats.org/officeDocument/2006/relationships" xmlns:m="http://schemas.openxmlformats.org/officeDocument/2006/math" xmlns:v="urn:schemas-microsoft-com:vml" xmlns:wp14="http://schemas.microsoft.com/office/word/2010/wordprocessingDrawing" xmlns:wp="http://schemas.openxmlformats.org/drawingml/2006/wordprocessingDrawing" xmlns:w10="urn:schemas-microsoft-com:office:word" xmlns:w="http://schemas.openxmlformats.org/wordprocessingml/2006/main" xmlns:w14="http://schemas.microsoft.com/office/word/2010/wordml" xmlns:w15="http://schemas.microsoft.com/office/word/2012/wordml" xmlns:w16cex="http://schemas.microsoft.com/office/word/2018/wordml/cex" xmlns:w16cid="http://schemas.microsoft.com/office/word/2016/wordml/cid" xmlns:w16="http://schemas.microsoft.com/office/word/2018/wordml" xmlns:w16sdtdh="http://schemas.microsoft.com/office/word/2020/wordml/sdtdatahash" xmlns:w16se="http://schemas.microsoft.com/office/word/2015/wordml/symex" xmlns:wpg="http://schemas.microsoft.com/office/word/2010/wordprocessingGroup" xmlns:wpi="http://schemas.microsoft.com/office/word/2010/wordprocessingInk" xmlns:wne="http://schemas.microsoft.com/office/word/2006/wordml" xmlns:wps="http://schemas.microsoft.com/office/word/2010/wordprocessingShape" mc:Ignorable="w14 w15 w16se w16cid w16 w16cex w16sdtdh wp14">
+  <w:sdt>
+    <w:sdtPr>
+      <w:rPr>
+        <w:rStyle w:val="PageNumber"/>
+      </w:rPr>
+      <w:id w:val="-11543370"/>
+      <w:docPartObj>
+        <w:docPartGallery w:val="Page Numbers (Bottom of Page)"/>
+        <w:docPartUnique/>
+      </w:docPartObj>
+    </w:sdtPr>
+    <w:sdtContent>
+      <w:p>
+        <w:pPr>
+          <w:pStyle w:val="Footer"/>
+          <w:framePr w:wrap="none" w:vAnchor="text" w:hAnchor="margin" w:xAlign="center" w:y="1"/>
+          <w:rPr>
+            <w:rStyle w:val="PageNumber"/>
+          </w:rPr>
+        </w:pPr>
+        <w:r>
+          <w:rPr>
+            <w:rStyle w:val="PageNumber"/>
+          </w:rPr>
+          <w:fldChar w:fldCharType="begin"/>
+        </w:r>
+        <w:r>
+          <w:rPr>
+            <w:rStyle w:val="PageNumber"/>
+          </w:rPr>
+          <w:instrText xml:space="preserve"> PAGE </w:instrText>
+        </w:r>
+        <w:r>
+          <w:rPr>
+            <w:rStyle w:val="PageNumber"/>
+          </w:rPr>
+          <w:fldChar w:fldCharType="separate"/>
+        </w:r>
+        <w:r>
+          <w:rPr>
+            <w:rStyle w:val="PageNumber"/>
+            <w:noProof/>
+          </w:rPr>
+          <w:t>1</w:t>
+        </w:r>
+        <w:r>
+          <w:rPr>
+            <w:rStyle w:val="PageNumber"/>
+          </w:rPr>
+          <w:fldChar w:fldCharType="end"/>
+        </w:r>
+      </w:p>
+    </w:sdtContent>
+  </w:sdt>
+  <w:p>
+    <w:pPr>
+      <w:pStyle w:val="Footer"/>
+    </w:pPr>
+  </w:p>
+</w:ftr>
+</file>
+
 <file path=word/footnotes.xml><?xml version="1.0" encoding="utf-8"?>
 <w:footnotes xmlns:w="http://schemas.openxmlformats.org/wordprocessingml/2006/main" xmlns:m="http://schemas.openxmlformats.org/officeDocument/2006/math" xmlns:r="http://schemas.openxmlformats.org/officeDocument/2006/relationships" xmlns:o="urn:schemas-microsoft-com:office:office" xmlns:v="urn:schemas-microsoft-com:vml" xmlns:w10="urn:schemas-microsoft-com:office:word" xmlns:a="http://schemas.openxmlformats.org/drawingml/2006/main" xmlns:pic="http://schemas.openxmlformats.org/drawingml/2006/picture" xmlns:wp="http://schemas.openxmlformats.org/drawingml/2006/wordprocessingDrawing">
   <w:footnote w:type="continuationSeparator" w:id="0">
@@ -2121,7 +2243,192 @@
 </file>
 
 <file path=word/numbering.xml><?xml version="1.0" encoding="utf-8"?>
-<w:numbering xmlns:w="http://schemas.openxmlformats.org/wordprocessingml/2006/main">
+<w:numbering xmlns:aink="http://schemas.microsoft.com/office/drawing/2016/ink" xmlns:am3d="http://schemas.microsoft.com/office/drawing/2017/model3d" xmlns:cx="http://schemas.microsoft.com/office/drawing/2014/chartex" xmlns:cx1="http://schemas.microsoft.com/office/drawing/2015/9/8/chartex" xmlns:cx2="http://schemas.microsoft.com/office/drawing/2015/10/21/chartex" xmlns:cx3="http://schemas.microsoft.com/office/drawing/2016/5/9/chartex" xmlns:cx4="http://schemas.microsoft.com/office/drawing/2016/5/10/chartex" xmlns:cx5="http://schemas.microsoft.com/office/drawing/2016/5/11/chartex" xmlns:cx6="http://schemas.microsoft.com/office/drawing/2016/5/12/chartex" xmlns:cx7="http://schemas.microsoft.com/office/drawing/2016/5/13/chartex" xmlns:cx8="http://schemas.microsoft.com/office/drawing/2016/5/14/chartex" xmlns:m="http://schemas.openxmlformats.org/officeDocument/2006/math" xmlns:mc="http://schemas.openxmlformats.org/markup-compatibility/2006" xmlns:o="urn:schemas-microsoft-com:office:office" xmlns:oel="http://schemas.microsoft.com/office/2019/extlst" xmlns:r="http://schemas.openxmlformats.org/officeDocument/2006/relationships" xmlns:v="urn:schemas-microsoft-com:vml" xmlns:w="http://schemas.openxmlformats.org/wordprocessingml/2006/main" xmlns:w10="urn:schemas-microsoft-com:office:word" xmlns:w14="http://schemas.microsoft.com/office/word/2010/wordml" xmlns:w15="http://schemas.microsoft.com/office/word/2012/wordml" xmlns:w16="http://schemas.microsoft.com/office/word/2018/wordml" xmlns:w16cex="http://schemas.microsoft.com/office/word/2018/wordml/cex" xmlns:w16cid="http://schemas.microsoft.com/office/word/2016/wordml/cid" xmlns:w16sdtdh="http://schemas.microsoft.com/office/word/2020/wordml/sdtdatahash" xmlns:w16se="http://schemas.microsoft.com/office/word/2015/wordml/symex" xmlns:wne="http://schemas.microsoft.com/office/word/2006/wordml" xmlns:wp="http://schemas.openxmlformats.org/drawingml/2006/wordprocessingDrawing" xmlns:wp14="http://schemas.microsoft.com/office/word/2010/wordprocessingDrawing" xmlns:wpc="http://schemas.microsoft.com/office/word/2010/wordprocessingCanvas" xmlns:wpg="http://schemas.microsoft.com/office/word/2010/wordprocessingGroup" xmlns:wpi="http://schemas.microsoft.com/office/word/2010/wordprocessingInk" xmlns:wps="http://schemas.microsoft.com/office/word/2010/wordprocessingShape" mc:Ignorable="w14 w15 w16se w16cid w16 w16cex w16sdtdh wp14">
+  <w:abstractNum w15:restartNumberingAfterBreak="0" w:abstractNumId="0">
+    <w:nsid w:val="FFFFFF7C"/>
+    <w:multiLevelType w:val="singleLevel"/>
+    <w:tmpl w:val="8BF837E2"/>
+    <w:lvl w:ilvl="0">
+      <w:start w:val="1"/>
+      <w:numFmt w:val="decimal"/>
+      <w:lvlText w:val="%1."/>
+      <w:lvlJc w:val="left"/>
+      <w:pPr>
+        <w:tabs>
+          <w:tab w:pos="1800" w:val="num"/>
+        </w:tabs>
+        <w:ind w:hanging="360" w:left="1800"/>
+      </w:pPr>
+    </w:lvl>
+  </w:abstractNum>
+  <w:abstractNum w15:restartNumberingAfterBreak="0" w:abstractNumId="1">
+    <w:nsid w:val="FFFFFF7D"/>
+    <w:multiLevelType w:val="singleLevel"/>
+    <w:tmpl w:val="3FF64480"/>
+    <w:lvl w:ilvl="0">
+      <w:start w:val="1"/>
+      <w:numFmt w:val="decimal"/>
+      <w:lvlText w:val="%1."/>
+      <w:lvlJc w:val="left"/>
+      <w:pPr>
+        <w:tabs>
+          <w:tab w:pos="1440" w:val="num"/>
+        </w:tabs>
+        <w:ind w:hanging="360" w:left="1440"/>
+      </w:pPr>
+    </w:lvl>
+  </w:abstractNum>
+  <w:abstractNum w15:restartNumberingAfterBreak="0" w:abstractNumId="2">
+    <w:nsid w:val="FFFFFF7E"/>
+    <w:multiLevelType w:val="singleLevel"/>
+    <w:tmpl w:val="4276397C"/>
+    <w:lvl w:ilvl="0">
+      <w:start w:val="1"/>
+      <w:numFmt w:val="decimal"/>
+      <w:lvlText w:val="%1."/>
+      <w:lvlJc w:val="left"/>
+      <w:pPr>
+        <w:tabs>
+          <w:tab w:pos="1080" w:val="num"/>
+        </w:tabs>
+        <w:ind w:hanging="360" w:left="1080"/>
+      </w:pPr>
+    </w:lvl>
+  </w:abstractNum>
+  <w:abstractNum w15:restartNumberingAfterBreak="0" w:abstractNumId="3">
+    <w:nsid w:val="FFFFFF7F"/>
+    <w:multiLevelType w:val="singleLevel"/>
+    <w:tmpl w:val="D222DC7A"/>
+    <w:lvl w:ilvl="0">
+      <w:start w:val="1"/>
+      <w:numFmt w:val="decimal"/>
+      <w:lvlText w:val="%1."/>
+      <w:lvlJc w:val="left"/>
+      <w:pPr>
+        <w:tabs>
+          <w:tab w:pos="720" w:val="num"/>
+        </w:tabs>
+        <w:ind w:hanging="360" w:left="720"/>
+      </w:pPr>
+    </w:lvl>
+  </w:abstractNum>
+  <w:abstractNum w15:restartNumberingAfterBreak="0" w:abstractNumId="4">
+    <w:nsid w:val="FFFFFF80"/>
+    <w:multiLevelType w:val="singleLevel"/>
+    <w:tmpl w:val="E40C4664"/>
+    <w:lvl w:ilvl="0">
+      <w:start w:val="1"/>
+      <w:numFmt w:val="bullet"/>
+      <w:lvlText w:val=""/>
+      <w:lvlJc w:val="left"/>
+      <w:pPr>
+        <w:tabs>
+          <w:tab w:pos="1800" w:val="num"/>
+        </w:tabs>
+        <w:ind w:hanging="360" w:left="1800"/>
+      </w:pPr>
+      <w:rPr>
+        <w:rFonts w:ascii="Symbol" w:hAnsi="Symbol" w:hint="default"/>
+      </w:rPr>
+    </w:lvl>
+  </w:abstractNum>
+  <w:abstractNum w15:restartNumberingAfterBreak="0" w:abstractNumId="5">
+    <w:nsid w:val="FFFFFF81"/>
+    <w:multiLevelType w:val="singleLevel"/>
+    <w:tmpl w:val="D9BED998"/>
+    <w:lvl w:ilvl="0">
+      <w:start w:val="1"/>
+      <w:numFmt w:val="bullet"/>
+      <w:lvlText w:val=""/>
+      <w:lvlJc w:val="left"/>
+      <w:pPr>
+        <w:tabs>
+          <w:tab w:pos="1440" w:val="num"/>
+        </w:tabs>
+        <w:ind w:hanging="360" w:left="1440"/>
+      </w:pPr>
+      <w:rPr>
+        <w:rFonts w:ascii="Symbol" w:hAnsi="Symbol" w:hint="default"/>
+      </w:rPr>
+    </w:lvl>
+  </w:abstractNum>
+  <w:abstractNum w15:restartNumberingAfterBreak="0" w:abstractNumId="6">
+    <w:nsid w:val="FFFFFF82"/>
+    <w:multiLevelType w:val="singleLevel"/>
+    <w:tmpl w:val="5B869454"/>
+    <w:lvl w:ilvl="0">
+      <w:start w:val="1"/>
+      <w:numFmt w:val="bullet"/>
+      <w:lvlText w:val=""/>
+      <w:lvlJc w:val="left"/>
+      <w:pPr>
+        <w:tabs>
+          <w:tab w:pos="1080" w:val="num"/>
+        </w:tabs>
+        <w:ind w:hanging="360" w:left="1080"/>
+      </w:pPr>
+      <w:rPr>
+        <w:rFonts w:ascii="Symbol" w:hAnsi="Symbol" w:hint="default"/>
+      </w:rPr>
+    </w:lvl>
+  </w:abstractNum>
+  <w:abstractNum w15:restartNumberingAfterBreak="0" w:abstractNumId="7">
+    <w:nsid w:val="FFFFFF83"/>
+    <w:multiLevelType w:val="singleLevel"/>
+    <w:tmpl w:val="D3120368"/>
+    <w:lvl w:ilvl="0">
+      <w:start w:val="1"/>
+      <w:numFmt w:val="bullet"/>
+      <w:lvlText w:val=""/>
+      <w:lvlJc w:val="left"/>
+      <w:pPr>
+        <w:tabs>
+          <w:tab w:pos="720" w:val="num"/>
+        </w:tabs>
+        <w:ind w:hanging="360" w:left="720"/>
+      </w:pPr>
+      <w:rPr>
+        <w:rFonts w:ascii="Symbol" w:hAnsi="Symbol" w:hint="default"/>
+      </w:rPr>
+    </w:lvl>
+  </w:abstractNum>
+  <w:abstractNum w15:restartNumberingAfterBreak="0" w:abstractNumId="8">
+    <w:nsid w:val="FFFFFF88"/>
+    <w:multiLevelType w:val="singleLevel"/>
+    <w:tmpl w:val="E6226980"/>
+    <w:lvl w:ilvl="0">
+      <w:start w:val="1"/>
+      <w:numFmt w:val="decimal"/>
+      <w:lvlText w:val="%1."/>
+      <w:lvlJc w:val="left"/>
+      <w:pPr>
+        <w:tabs>
+          <w:tab w:pos="360" w:val="num"/>
+        </w:tabs>
+        <w:ind w:hanging="360" w:left="360"/>
+      </w:pPr>
+    </w:lvl>
+  </w:abstractNum>
+  <w:abstractNum w15:restartNumberingAfterBreak="0" w:abstractNumId="9">
+    <w:nsid w:val="FFFFFF89"/>
+    <w:multiLevelType w:val="singleLevel"/>
+    <w:tmpl w:val="FB3CB0DE"/>
+    <w:lvl w:ilvl="0">
+      <w:start w:val="1"/>
+      <w:numFmt w:val="bullet"/>
+      <w:lvlText w:val=""/>
+      <w:lvlJc w:val="left"/>
+      <w:pPr>
+        <w:tabs>
+          <w:tab w:pos="360" w:val="num"/>
+        </w:tabs>
+        <w:ind w:hanging="360" w:left="360"/>
+      </w:pPr>
+      <w:rPr>
+        <w:rFonts w:ascii="Symbol" w:hAnsi="Symbol" w:hint="default"/>
+      </w:rPr>
+    </w:lvl>
+  </w:abstractNum>
   <w:abstractNum w:abstractNumId="990">
     <w:nsid w:val="A990"/>
     <w:multiLevelType w:val="multilevel"/>
@@ -2274,6 +2581,36 @@
       </w:pPr>
     </w:lvl>
   </w:abstractNum>
+  <w:num w16cid:durableId="1115366070" w:numId="1">
+    <w:abstractNumId w:val="9"/>
+  </w:num>
+  <w:num w16cid:durableId="1482774974" w:numId="2">
+    <w:abstractNumId w:val="7"/>
+  </w:num>
+  <w:num w16cid:durableId="849679792" w:numId="3">
+    <w:abstractNumId w:val="6"/>
+  </w:num>
+  <w:num w16cid:durableId="1031614173" w:numId="4">
+    <w:abstractNumId w:val="5"/>
+  </w:num>
+  <w:num w16cid:durableId="1482651285" w:numId="5">
+    <w:abstractNumId w:val="4"/>
+  </w:num>
+  <w:num w16cid:durableId="619066445" w:numId="6">
+    <w:abstractNumId w:val="8"/>
+  </w:num>
+  <w:num w16cid:durableId="128086241" w:numId="7">
+    <w:abstractNumId w:val="3"/>
+  </w:num>
+  <w:num w16cid:durableId="1857231296" w:numId="8">
+    <w:abstractNumId w:val="2"/>
+  </w:num>
+  <w:num w16cid:durableId="1816020593" w:numId="9">
+    <w:abstractNumId w:val="1"/>
+  </w:num>
+  <w:num w16cid:durableId="74593815" w:numId="10">
+    <w:abstractNumId w:val="0"/>
+  </w:num>
   <w:num w:numId="1000">
     <w:abstractNumId w:val="990"/>
   </w:num>
@@ -2284,7 +2621,7 @@
 </file>
 
 <file path=word/styles.xml><?xml version="1.0" encoding="utf-8"?>
-<w:styles xmlns:r="http://schemas.openxmlformats.org/officeDocument/2006/relationships" xmlns:w="http://schemas.openxmlformats.org/wordprocessingml/2006/main">
+<w:styles xmlns:mc="http://schemas.openxmlformats.org/markup-compatibility/2006" xmlns:r="http://schemas.openxmlformats.org/officeDocument/2006/relationships" xmlns:w="http://schemas.openxmlformats.org/wordprocessingml/2006/main" xmlns:w14="http://schemas.microsoft.com/office/word/2010/wordml" xmlns:w15="http://schemas.microsoft.com/office/word/2012/wordml" xmlns:w16="http://schemas.microsoft.com/office/word/2018/wordml" xmlns:w16cex="http://schemas.microsoft.com/office/word/2018/wordml/cex" xmlns:w16cid="http://schemas.microsoft.com/office/word/2016/wordml/cid" xmlns:w16sdtdh="http://schemas.microsoft.com/office/word/2020/wordml/sdtdatahash" xmlns:w16se="http://schemas.microsoft.com/office/word/2015/wordml/symex" mc:Ignorable="w14 w15 w16se w16cid w16 w16cex w16sdtdh">
   <w:docDefaults>
     <w:rPrDefault>
       <w:rPr>
@@ -2300,180 +2637,420 @@
       </w:pPr>
     </w:pPrDefault>
   </w:docDefaults>
-  <w:latentStyles w:count="276" w:defLockedState="0" w:defQFormat="0" w:defSemiHidden="0" w:defUIPriority="0" w:defUnhideWhenUsed="0"/>
+  <w:latentStyles w:count="376" w:defLockedState="0" w:defQFormat="0" w:defSemiHidden="0" w:defUIPriority="0" w:defUnhideWhenUsed="0">
+    <w:lsdException w:name="index 1" w:semiHidden="1" w:unhideWhenUsed="1"/>
+    <w:lsdException w:name="index 7" w:semiHidden="1" w:unhideWhenUsed="1"/>
+    <w:lsdException w:name="index 8" w:semiHidden="1" w:unhideWhenUsed="1"/>
+    <w:lsdException w:name="index 9" w:semiHidden="1" w:unhideWhenUsed="1"/>
+    <w:lsdException w:name="toc 1" w:semiHidden="1" w:uiPriority="39" w:unhideWhenUsed="1"/>
+    <w:lsdException w:name="toc 2" w:semiHidden="1" w:uiPriority="39" w:unhideWhenUsed="1"/>
+    <w:lsdException w:name="toc 3" w:semiHidden="1" w:uiPriority="39" w:unhideWhenUsed="1"/>
+    <w:lsdException w:name="toc 4" w:semiHidden="1" w:unhideWhenUsed="1"/>
+    <w:lsdException w:name="toc 5" w:semiHidden="1" w:unhideWhenUsed="1"/>
+    <w:lsdException w:name="toc 6" w:semiHidden="1" w:unhideWhenUsed="1"/>
+    <w:lsdException w:name="toc 7" w:semiHidden="1" w:unhideWhenUsed="1"/>
+    <w:lsdException w:name="toc 8" w:semiHidden="1" w:unhideWhenUsed="1"/>
+    <w:lsdException w:name="toc 9" w:semiHidden="1" w:unhideWhenUsed="1"/>
+    <w:lsdException w:name="Normal Indent" w:semiHidden="1" w:unhideWhenUsed="1"/>
+    <w:lsdException w:name="footnote text" w:semiHidden="1" w:unhideWhenUsed="1"/>
+    <w:lsdException w:name="annotation text" w:semiHidden="1" w:unhideWhenUsed="1"/>
+    <w:lsdException w:name="header" w:semiHidden="1" w:unhideWhenUsed="1"/>
+    <w:lsdException w:name="footer" w:semiHidden="1" w:unhideWhenUsed="1"/>
+    <w:lsdException w:name="index heading" w:semiHidden="1" w:unhideWhenUsed="1"/>
+    <w:lsdException w:name="caption" w:semiHidden="1" w:unhideWhenUsed="1"/>
+    <w:lsdException w:name="table of figures" w:semiHidden="1" w:unhideWhenUsed="1"/>
+    <w:lsdException w:name="envelope address" w:semiHidden="1" w:unhideWhenUsed="1"/>
+    <w:lsdException w:name="envelope return" w:semiHidden="1" w:unhideWhenUsed="1"/>
+    <w:lsdException w:name="footnote reference" w:semiHidden="1" w:unhideWhenUsed="1"/>
+    <w:lsdException w:name="annotation reference" w:semiHidden="1" w:unhideWhenUsed="1"/>
+    <w:lsdException w:name="line number" w:semiHidden="1" w:unhideWhenUsed="1"/>
+    <w:lsdException w:name="page number" w:semiHidden="1" w:unhideWhenUsed="1"/>
+    <w:lsdException w:name="endnote reference" w:semiHidden="1" w:unhideWhenUsed="1"/>
+    <w:lsdException w:name="endnote text" w:semiHidden="1" w:unhideWhenUsed="1"/>
+    <w:lsdException w:name="table of authorities" w:semiHidden="1" w:unhideWhenUsed="1"/>
+    <w:lsdException w:name="macro" w:semiHidden="1" w:unhideWhenUsed="1"/>
+    <w:lsdException w:name="toa heading" w:semiHidden="1" w:unhideWhenUsed="1"/>
+    <w:lsdException w:name="List" w:semiHidden="1" w:unhideWhenUsed="1"/>
+    <w:lsdException w:name="List Bullet" w:semiHidden="1" w:unhideWhenUsed="1"/>
+    <w:lsdException w:name="List Number" w:semiHidden="1" w:unhideWhenUsed="1"/>
+    <w:lsdException w:name="List 2" w:semiHidden="1" w:unhideWhenUsed="1"/>
+    <w:lsdException w:name="List 3" w:semiHidden="1" w:unhideWhenUsed="1"/>
+    <w:lsdException w:name="List 4" w:semiHidden="1" w:unhideWhenUsed="1"/>
+    <w:lsdException w:name="List 5" w:semiHidden="1" w:unhideWhenUsed="1"/>
+    <w:lsdException w:name="List Bullet 2" w:semiHidden="1" w:unhideWhenUsed="1"/>
+    <w:lsdException w:name="List Bullet 3" w:semiHidden="1" w:unhideWhenUsed="1"/>
+    <w:lsdException w:name="List Bullet 4" w:semiHidden="1" w:unhideWhenUsed="1"/>
+    <w:lsdException w:name="List Bullet 5" w:semiHidden="1" w:unhideWhenUsed="1"/>
+    <w:lsdException w:name="List Number 3" w:semiHidden="1" w:unhideWhenUsed="1"/>
+    <w:lsdException w:name="List Number 4" w:semiHidden="1" w:unhideWhenUsed="1"/>
+    <w:lsdException w:name="Closing" w:semiHidden="1" w:unhideWhenUsed="1"/>
+    <w:lsdException w:name="Signature" w:semiHidden="1" w:unhideWhenUsed="1"/>
+    <w:lsdException w:name="Default Paragraph Font" w:semiHidden="1" w:unhideWhenUsed="1"/>
+    <w:lsdException w:name="Body Text" w:semiHidden="1" w:unhideWhenUsed="1"/>
+    <w:lsdException w:name="Body Text Indent" w:semiHidden="1" w:unhideWhenUsed="1"/>
+    <w:lsdException w:name="List Continue" w:semiHidden="1" w:unhideWhenUsed="1"/>
+    <w:lsdException w:name="List Continue 2" w:semiHidden="1" w:unhideWhenUsed="1"/>
+    <w:lsdException w:name="List Continue 3" w:semiHidden="1" w:unhideWhenUsed="1"/>
+    <w:lsdException w:name="List Continue 4" w:semiHidden="1" w:unhideWhenUsed="1"/>
+    <w:lsdException w:name="List Continue 5" w:semiHidden="1" w:unhideWhenUsed="1"/>
+    <w:lsdException w:name="Message Header" w:semiHidden="1" w:unhideWhenUsed="1"/>
+    <w:lsdException w:name="Salutation" w:semiHidden="1" w:unhideWhenUsed="1"/>
+    <w:lsdException w:name="Date" w:semiHidden="1" w:unhideWhenUsed="1"/>
+    <w:lsdException w:name="Body Text First Indent" w:semiHidden="1" w:unhideWhenUsed="1"/>
+    <w:lsdException w:name="Body Text First Indent 2" w:semiHidden="1" w:unhideWhenUsed="1"/>
+    <w:lsdException w:name="Note Heading" w:semiHidden="1" w:unhideWhenUsed="1"/>
+    <w:lsdException w:name="Body Text 2" w:semiHidden="1" w:unhideWhenUsed="1"/>
+    <w:lsdException w:name="Body Text 3" w:semiHidden="1" w:unhideWhenUsed="1"/>
+    <w:lsdException w:name="Body Text Indent 2" w:semiHidden="1" w:unhideWhenUsed="1"/>
+    <w:lsdException w:name="Hyperlink" w:uiPriority="99"/>
+    <w:lsdException w:name="Document Map" w:semiHidden="1" w:unhideWhenUsed="1"/>
+    <w:lsdException w:name="Plain Text" w:semiHidden="1" w:unhideWhenUsed="1"/>
+    <w:lsdException w:name="E-mail Signature" w:semiHidden="1" w:unhideWhenUsed="1"/>
+    <w:lsdException w:name="HTML Top of Form" w:semiHidden="1" w:unhideWhenUsed="1"/>
+    <w:lsdException w:name="HTML Bottom of Form" w:semiHidden="1" w:unhideWhenUsed="1"/>
+    <w:lsdException w:name="Normal (Web)" w:semiHidden="1" w:unhideWhenUsed="1"/>
+    <w:lsdException w:name="HTML Acronym" w:semiHidden="1" w:unhideWhenUsed="1"/>
+    <w:lsdException w:name="HTML Address" w:semiHidden="1" w:unhideWhenUsed="1"/>
+    <w:lsdException w:name="HTML Cite" w:semiHidden="1" w:unhideWhenUsed="1"/>
+    <w:lsdException w:name="HTML Code" w:semiHidden="1" w:unhideWhenUsed="1"/>
+    <w:lsdException w:name="HTML Definition" w:semiHidden="1" w:unhideWhenUsed="1"/>
+    <w:lsdException w:name="HTML Keyboard" w:semiHidden="1" w:unhideWhenUsed="1"/>
+    <w:lsdException w:name="HTML Preformatted" w:semiHidden="1" w:unhideWhenUsed="1"/>
+    <w:lsdException w:name="HTML Sample" w:semiHidden="1" w:unhideWhenUsed="1"/>
+    <w:lsdException w:name="HTML Typewriter" w:semiHidden="1" w:unhideWhenUsed="1"/>
+    <w:lsdException w:name="HTML Variable" w:semiHidden="1" w:unhideWhenUsed="1"/>
+    <w:lsdException w:name="Normal Table" w:semiHidden="1" w:unhideWhenUsed="1"/>
+    <w:lsdException w:name="annotation subject" w:semiHidden="1" w:unhideWhenUsed="1"/>
+    <w:lsdException w:name="No List" w:semiHidden="1" w:unhideWhenUsed="1"/>
+    <w:lsdException w:name="Outline List 1" w:semiHidden="1" w:unhideWhenUsed="1"/>
+    <w:lsdException w:name="Outline List 2" w:semiHidden="1" w:unhideWhenUsed="1"/>
+    <w:lsdException w:name="Outline List 3" w:semiHidden="1" w:unhideWhenUsed="1"/>
+    <w:lsdException w:name="Table Simple 1" w:semiHidden="1" w:unhideWhenUsed="1"/>
+    <w:lsdException w:name="Table Simple 2" w:semiHidden="1" w:unhideWhenUsed="1"/>
+    <w:lsdException w:name="Table Simple 3" w:semiHidden="1" w:unhideWhenUsed="1"/>
+    <w:lsdException w:name="Table Classic 1" w:semiHidden="1" w:unhideWhenUsed="1"/>
+    <w:lsdException w:name="Table Classic 2" w:semiHidden="1" w:unhideWhenUsed="1"/>
+    <w:lsdException w:name="Table Classic 3" w:semiHidden="1" w:unhideWhenUsed="1"/>
+    <w:lsdException w:name="Table Classic 4" w:semiHidden="1" w:unhideWhenUsed="1"/>
+    <w:lsdException w:name="Table Colorful 1" w:semiHidden="1" w:unhideWhenUsed="1"/>
+    <w:lsdException w:name="Table Colorful 2" w:semiHidden="1" w:unhideWhenUsed="1"/>
+    <w:lsdException w:name="Table Colorful 3" w:semiHidden="1" w:unhideWhenUsed="1"/>
+    <w:lsdException w:name="Table Columns 1" w:semiHidden="1" w:unhideWhenUsed="1"/>
+    <w:lsdException w:name="Table Columns 2" w:semiHidden="1" w:unhideWhenUsed="1"/>
+    <w:lsdException w:name="Table Columns 3" w:semiHidden="1" w:unhideWhenUsed="1"/>
+    <w:lsdException w:name="Table Columns 4" w:semiHidden="1" w:unhideWhenUsed="1"/>
+    <w:lsdException w:name="Table Columns 5" w:semiHidden="1" w:unhideWhenUsed="1"/>
+    <w:lsdException w:name="Table Grid 1" w:semiHidden="1" w:unhideWhenUsed="1"/>
+    <w:lsdException w:name="Table Grid 2" w:semiHidden="1" w:unhideWhenUsed="1"/>
+    <w:lsdException w:name="Table Grid 3" w:semiHidden="1" w:unhideWhenUsed="1"/>
+    <w:lsdException w:name="Table Grid 4" w:semiHidden="1" w:unhideWhenUsed="1"/>
+    <w:lsdException w:name="Table Grid 5" w:semiHidden="1" w:unhideWhenUsed="1"/>
+    <w:lsdException w:name="Table Grid 6" w:semiHidden="1" w:unhideWhenUsed="1"/>
+    <w:lsdException w:name="Table Grid 7" w:semiHidden="1" w:unhideWhenUsed="1"/>
+    <w:lsdException w:name="Table Grid 8" w:semiHidden="1" w:unhideWhenUsed="1"/>
+    <w:lsdException w:name="Table List 1" w:semiHidden="1" w:unhideWhenUsed="1"/>
+    <w:lsdException w:name="Table List 2" w:semiHidden="1" w:unhideWhenUsed="1"/>
+    <w:lsdException w:name="Table List 3" w:semiHidden="1" w:unhideWhenUsed="1"/>
+    <w:lsdException w:name="Table List 4" w:semiHidden="1" w:unhideWhenUsed="1"/>
+    <w:lsdException w:name="Table List 5" w:semiHidden="1" w:unhideWhenUsed="1"/>
+    <w:lsdException w:name="Table List 6" w:semiHidden="1" w:unhideWhenUsed="1"/>
+    <w:lsdException w:name="Table List 7" w:semiHidden="1" w:unhideWhenUsed="1"/>
+    <w:lsdException w:name="Table List 8" w:semiHidden="1" w:unhideWhenUsed="1"/>
+    <w:lsdException w:name="Table 3D effects 1" w:semiHidden="1" w:unhideWhenUsed="1"/>
+    <w:lsdException w:name="Table 3D effects 2" w:semiHidden="1" w:unhideWhenUsed="1"/>
+    <w:lsdException w:name="Table 3D effects 3" w:semiHidden="1" w:unhideWhenUsed="1"/>
+    <w:lsdException w:name="Table Contemporary" w:semiHidden="1" w:unhideWhenUsed="1"/>
+    <w:lsdException w:name="Table Elegant" w:semiHidden="1" w:unhideWhenUsed="1"/>
+    <w:lsdException w:name="Table Professional" w:semiHidden="1" w:unhideWhenUsed="1"/>
+    <w:lsdException w:name="Table Subtle 1" w:semiHidden="1" w:unhideWhenUsed="1"/>
+    <w:lsdException w:name="Table Subtle 2" w:semiHidden="1" w:unhideWhenUsed="1"/>
+    <w:lsdException w:name="Table Web 1" w:semiHidden="1" w:unhideWhenUsed="1"/>
+    <w:lsdException w:name="Table Web 2" w:semiHidden="1" w:unhideWhenUsed="1"/>
+    <w:lsdException w:name="Table Web 3" w:semiHidden="1" w:unhideWhenUsed="1"/>
+    <w:lsdException w:name="Balloon Text" w:semiHidden="1" w:unhideWhenUsed="1"/>
+    <w:lsdException w:name="Table Theme" w:semiHidden="1" w:unhideWhenUsed="1"/>
+    <w:lsdException w:name="Placeholder Text" w:semiHidden="1"/>
+    <w:lsdException w:name="Light Shading"/>
+    <w:lsdException w:name="Light List"/>
+    <w:lsdException w:name="Light Grid"/>
+    <w:lsdException w:name="Medium Shading 1"/>
+    <w:lsdException w:name="Medium Shading 2"/>
+    <w:lsdException w:name="Medium List 1"/>
+    <w:lsdException w:name="Medium List 2"/>
+    <w:lsdException w:name="Medium Grid 1"/>
+    <w:lsdException w:name="Medium Grid 2"/>
+    <w:lsdException w:name="Medium Grid 3"/>
+    <w:lsdException w:name="Dark List"/>
+    <w:lsdException w:name="Colorful Shading"/>
+    <w:lsdException w:name="Colorful List"/>
+    <w:lsdException w:name="Colorful Grid"/>
+    <w:lsdException w:name="Light Shading Accent 1"/>
+    <w:lsdException w:name="Light List Accent 1"/>
+    <w:lsdException w:name="Light Grid Accent 1"/>
+    <w:lsdException w:name="Medium Shading 1 Accent 1"/>
+    <w:lsdException w:name="Medium Shading 2 Accent 1"/>
+    <w:lsdException w:name="Medium List 1 Accent 1"/>
+    <w:lsdException w:name="Revision" w:semiHidden="1"/>
+    <w:lsdException w:name="Medium List 2 Accent 1"/>
+    <w:lsdException w:name="Medium Grid 1 Accent 1"/>
+    <w:lsdException w:name="Medium Grid 2 Accent 1"/>
+    <w:lsdException w:name="Medium Grid 3 Accent 1"/>
+    <w:lsdException w:name="Dark List Accent 1"/>
+    <w:lsdException w:name="Colorful Shading Accent 1"/>
+    <w:lsdException w:name="Colorful List Accent 1"/>
+    <w:lsdException w:name="Colorful Grid Accent 1"/>
+    <w:lsdException w:name="Light Shading Accent 2"/>
+    <w:lsdException w:name="Light List Accent 2"/>
+    <w:lsdException w:name="Light Grid Accent 2"/>
+    <w:lsdException w:name="Medium Shading 1 Accent 2"/>
+    <w:lsdException w:name="Medium Shading 2 Accent 2"/>
+    <w:lsdException w:name="Medium List 1 Accent 2"/>
+    <w:lsdException w:name="Medium List 2 Accent 2"/>
+    <w:lsdException w:name="Medium Grid 1 Accent 2"/>
+    <w:lsdException w:name="Medium Grid 2 Accent 2"/>
+    <w:lsdException w:name="Medium Grid 3 Accent 2"/>
+    <w:lsdException w:name="Dark List Accent 2"/>
+    <w:lsdException w:name="Colorful Shading Accent 2"/>
+    <w:lsdException w:name="Colorful List Accent 2"/>
+    <w:lsdException w:name="Colorful Grid Accent 2"/>
+    <w:lsdException w:name="Light Shading Accent 3"/>
+    <w:lsdException w:name="Light List Accent 3"/>
+    <w:lsdException w:name="Light Grid Accent 3"/>
+    <w:lsdException w:name="Medium Shading 1 Accent 3"/>
+    <w:lsdException w:name="Medium Shading 2 Accent 3"/>
+    <w:lsdException w:name="Medium List 1 Accent 3"/>
+    <w:lsdException w:name="Medium List 2 Accent 3"/>
+    <w:lsdException w:name="Medium Grid 1 Accent 3"/>
+    <w:lsdException w:name="Medium Grid 2 Accent 3"/>
+    <w:lsdException w:name="Medium Grid 3 Accent 3"/>
+    <w:lsdException w:name="Dark List Accent 3"/>
+    <w:lsdException w:name="Colorful Shading Accent 3"/>
+    <w:lsdException w:name="Colorful List Accent 3"/>
+    <w:lsdException w:name="Colorful Grid Accent 3"/>
+    <w:lsdException w:name="Light Shading Accent 4"/>
+    <w:lsdException w:name="Light List Accent 4"/>
+    <w:lsdException w:name="Light Grid Accent 4"/>
+    <w:lsdException w:name="Medium Shading 1 Accent 4"/>
+    <w:lsdException w:name="Medium Shading 2 Accent 4"/>
+    <w:lsdException w:name="Medium List 1 Accent 4"/>
+    <w:lsdException w:name="Medium List 2 Accent 4"/>
+    <w:lsdException w:name="Medium Grid 1 Accent 4"/>
+    <w:lsdException w:name="Medium Grid 2 Accent 4"/>
+    <w:lsdException w:name="Medium Grid 3 Accent 4"/>
+    <w:lsdException w:name="Dark List Accent 4"/>
+    <w:lsdException w:name="Colorful Shading Accent 4"/>
+    <w:lsdException w:name="Colorful List Accent 4"/>
+    <w:lsdException w:name="Colorful Grid Accent 4"/>
+    <w:lsdException w:name="Light Shading Accent 5"/>
+    <w:lsdException w:name="Light List Accent 5"/>
+    <w:lsdException w:name="Light Grid Accent 5"/>
+    <w:lsdException w:name="Medium Shading 1 Accent 5"/>
+    <w:lsdException w:name="Medium Shading 2 Accent 5"/>
+    <w:lsdException w:name="Medium List 1 Accent 5"/>
+    <w:lsdException w:name="Medium List 2 Accent 5"/>
+    <w:lsdException w:name="Medium Grid 1 Accent 5"/>
+    <w:lsdException w:name="Medium Grid 2 Accent 5"/>
+    <w:lsdException w:name="Medium Grid 3 Accent 5"/>
+    <w:lsdException w:name="Dark List Accent 5"/>
+    <w:lsdException w:name="Colorful Shading Accent 5"/>
+    <w:lsdException w:name="Colorful List Accent 5"/>
+    <w:lsdException w:name="Colorful Grid Accent 5"/>
+    <w:lsdException w:name="Light Shading Accent 6"/>
+    <w:lsdException w:name="Light List Accent 6"/>
+    <w:lsdException w:name="Light Grid Accent 6"/>
+    <w:lsdException w:name="Medium Shading 1 Accent 6"/>
+    <w:lsdException w:name="Medium Shading 2 Accent 6"/>
+    <w:lsdException w:name="Medium List 1 Accent 6"/>
+    <w:lsdException w:name="Medium List 2 Accent 6"/>
+    <w:lsdException w:name="Medium Grid 1 Accent 6"/>
+    <w:lsdException w:name="Medium Grid 2 Accent 6"/>
+    <w:lsdException w:name="Medium Grid 3 Accent 6"/>
+    <w:lsdException w:name="Dark List Accent 6"/>
+    <w:lsdException w:name="Colorful Shading Accent 6"/>
+    <w:lsdException w:name="Colorful List Accent 6"/>
+    <w:lsdException w:name="Colorful Grid Accent 6"/>
+    <w:lsdException w:name="Bibliography" w:semiHidden="1" w:unhideWhenUsed="1"/>
+    <w:lsdException w:name="TOC Heading" w:qFormat="1" w:semiHidden="1" w:uiPriority="39" w:unhideWhenUsed="1"/>
+    <w:lsdException w:name="Grid Table 4" w:uiPriority="49"/>
+    <w:lsdException w:name="Grid Table 5 Dark" w:uiPriority="50"/>
+    <w:lsdException w:name="Grid Table 6 Colorful" w:uiPriority="51"/>
+    <w:lsdException w:name="Grid Table 7 Colorful" w:uiPriority="52"/>
+    <w:lsdException w:name="Grid Table 1 Light Accent 1" w:uiPriority="46"/>
+    <w:lsdException w:name="Grid Table 2 Accent 1" w:uiPriority="47"/>
+    <w:lsdException w:name="Grid Table 3 Accent 1" w:uiPriority="48"/>
+    <w:lsdException w:name="Grid Table 4 Accent 1" w:uiPriority="49"/>
+    <w:lsdException w:name="Grid Table 5 Dark Accent 1" w:uiPriority="50"/>
+    <w:lsdException w:name="Grid Table 6 Colorful Accent 1" w:uiPriority="51"/>
+    <w:lsdException w:name="Grid Table 7 Colorful Accent 1" w:uiPriority="52"/>
+    <w:lsdException w:name="Grid Table 1 Light Accent 2" w:uiPriority="46"/>
+    <w:lsdException w:name="Grid Table 2 Accent 2" w:uiPriority="47"/>
+    <w:lsdException w:name="Grid Table 3 Accent 2" w:uiPriority="48"/>
+    <w:lsdException w:name="Grid Table 4 Accent 2" w:uiPriority="49"/>
+    <w:lsdException w:name="Grid Table 5 Dark Accent 2" w:uiPriority="50"/>
+    <w:lsdException w:name="Grid Table 6 Colorful Accent 2" w:uiPriority="51"/>
+    <w:lsdException w:name="Grid Table 7 Colorful Accent 2" w:uiPriority="52"/>
+    <w:lsdException w:name="Grid Table 1 Light Accent 3" w:uiPriority="46"/>
+    <w:lsdException w:name="Grid Table 2 Accent 3" w:uiPriority="47"/>
+    <w:lsdException w:name="Grid Table 3 Accent 3" w:uiPriority="48"/>
+    <w:lsdException w:name="Grid Table 4 Accent 3" w:uiPriority="49"/>
+    <w:lsdException w:name="Grid Table 5 Dark Accent 3" w:uiPriority="50"/>
+    <w:lsdException w:name="Grid Table 6 Colorful Accent 3" w:uiPriority="51"/>
+    <w:lsdException w:name="Grid Table 7 Colorful Accent 3" w:uiPriority="52"/>
+    <w:lsdException w:name="Grid Table 1 Light Accent 4" w:uiPriority="46"/>
+    <w:lsdException w:name="Grid Table 2 Accent 4" w:uiPriority="47"/>
+    <w:lsdException w:name="Grid Table 3 Accent 4" w:uiPriority="48"/>
+    <w:lsdException w:name="Grid Table 4 Accent 4" w:uiPriority="49"/>
+    <w:lsdException w:name="Grid Table 5 Dark Accent 4" w:uiPriority="50"/>
+    <w:lsdException w:name="Grid Table 6 Colorful Accent 4" w:uiPriority="51"/>
+    <w:lsdException w:name="Grid Table 7 Colorful Accent 4" w:uiPriority="52"/>
+    <w:lsdException w:name="Grid Table 1 Light Accent 5" w:uiPriority="46"/>
+    <w:lsdException w:name="Grid Table 2 Accent 5" w:uiPriority="47"/>
+    <w:lsdException w:name="Grid Table 3 Accent 5" w:uiPriority="48"/>
+    <w:lsdException w:name="Grid Table 4 Accent 5" w:uiPriority="49"/>
+    <w:lsdException w:name="Grid Table 5 Dark Accent 5" w:uiPriority="50"/>
+    <w:lsdException w:name="Grid Table 6 Colorful Accent 5" w:uiPriority="51"/>
+    <w:lsdException w:name="Grid Table 7 Colorful Accent 5" w:uiPriority="52"/>
+    <w:lsdException w:name="Grid Table 1 Light Accent 6" w:uiPriority="46"/>
+    <w:lsdException w:name="Grid Table 2 Accent 6" w:uiPriority="47"/>
+    <w:lsdException w:name="Grid Table 3 Accent 6" w:uiPriority="48"/>
+    <w:lsdException w:name="Grid Table 4 Accent 6" w:uiPriority="49"/>
+    <w:lsdException w:name="Grid Table 5 Dark Accent 6" w:uiPriority="50"/>
+    <w:lsdException w:name="Grid Table 6 Colorful Accent 6" w:uiPriority="51"/>
+    <w:lsdException w:name="Grid Table 7 Colorful Accent 6" w:uiPriority="52"/>
+    <w:lsdException w:name="List Table 1 Light" w:uiPriority="46"/>
+    <w:lsdException w:name="List Table 2" w:uiPriority="47"/>
+    <w:lsdException w:name="List Table 3" w:uiPriority="48"/>
+    <w:lsdException w:name="List Table 4" w:uiPriority="49"/>
+    <w:lsdException w:name="List Table 5 Dark" w:uiPriority="50"/>
+    <w:lsdException w:name="List Table 6 Colorful" w:uiPriority="51"/>
+    <w:lsdException w:name="List Table 7 Colorful" w:uiPriority="52"/>
+    <w:lsdException w:name="List Table 1 Light Accent 1" w:uiPriority="46"/>
+    <w:lsdException w:name="List Table 2 Accent 1" w:uiPriority="47"/>
+    <w:lsdException w:name="List Table 3 Accent 1" w:uiPriority="48"/>
+    <w:lsdException w:name="List Table 4 Accent 1" w:uiPriority="49"/>
+    <w:lsdException w:name="List Table 5 Dark Accent 1" w:uiPriority="50"/>
+    <w:lsdException w:name="List Table 6 Colorful Accent 1" w:uiPriority="51"/>
+    <w:lsdException w:name="List Table 7 Colorful Accent 1" w:uiPriority="52"/>
+    <w:lsdException w:name="List Table 1 Light Accent 2" w:uiPriority="46"/>
+    <w:lsdException w:name="List Table 2 Accent 2" w:uiPriority="47"/>
+    <w:lsdException w:name="List Table 3 Accent 2" w:uiPriority="48"/>
+    <w:lsdException w:name="List Table 4 Accent 2" w:uiPriority="49"/>
+    <w:lsdException w:name="List Table 5 Dark Accent 2" w:uiPriority="50"/>
+    <w:lsdException w:name="List Table 6 Colorful Accent 2" w:uiPriority="51"/>
+    <w:lsdException w:name="List Table 7 Colorful Accent 2" w:uiPriority="52"/>
+    <w:lsdException w:name="List Table 1 Light Accent 3" w:uiPriority="46"/>
+    <w:lsdException w:name="List Table 2 Accent 3" w:uiPriority="47"/>
+    <w:lsdException w:name="List Table 3 Accent 3" w:uiPriority="48"/>
+    <w:lsdException w:name="List Table 4 Accent 3" w:uiPriority="49"/>
+    <w:lsdException w:name="List Table 5 Dark Accent 3" w:uiPriority="50"/>
+    <w:lsdException w:name="List Table 6 Colorful Accent 3" w:uiPriority="51"/>
+    <w:lsdException w:name="List Table 7 Colorful Accent 3" w:uiPriority="52"/>
+    <w:lsdException w:name="List Table 1 Light Accent 4" w:uiPriority="46"/>
+    <w:lsdException w:name="List Table 2 Accent 4" w:uiPriority="47"/>
+    <w:lsdException w:name="List Table 3 Accent 4" w:uiPriority="48"/>
+    <w:lsdException w:name="List Table 4 Accent 4" w:uiPriority="49"/>
+    <w:lsdException w:name="List Table 5 Dark Accent 4" w:uiPriority="50"/>
+    <w:lsdException w:name="List Table 6 Colorful Accent 4" w:uiPriority="51"/>
+    <w:lsdException w:name="List Table 7 Colorful Accent 4" w:uiPriority="52"/>
+    <w:lsdException w:name="List Table 1 Light Accent 5" w:uiPriority="46"/>
+    <w:lsdException w:name="List Table 2 Accent 5" w:uiPriority="47"/>
+    <w:lsdException w:name="List Table 3 Accent 5" w:uiPriority="48"/>
+    <w:lsdException w:name="List Table 4 Accent 5" w:uiPriority="49"/>
+    <w:lsdException w:name="List Table 5 Dark Accent 5" w:uiPriority="50"/>
+    <w:lsdException w:name="List Table 6 Colorful Accent 5" w:uiPriority="51"/>
+    <w:lsdException w:name="List Table 7 Colorful Accent 5" w:uiPriority="52"/>
+    <w:lsdException w:name="List Table 1 Light Accent 6" w:uiPriority="46"/>
+    <w:lsdException w:name="List Table 2 Accent 6" w:uiPriority="47"/>
+    <w:lsdException w:name="List Table 3 Accent 6" w:uiPriority="48"/>
+    <w:lsdException w:name="List Table 4 Accent 6" w:uiPriority="49"/>
+    <w:lsdException w:name="List Table 5 Dark Accent 6" w:uiPriority="50"/>
+    <w:lsdException w:name="List Table 6 Colorful Accent 6" w:uiPriority="51"/>
+    <w:lsdException w:name="List Table 7 Colorful Accent 6" w:uiPriority="52"/>
+    <w:lsdException w:name="Mention" w:semiHidden="1" w:uiPriority="99" w:unhideWhenUsed="1"/>
+    <w:lsdException w:name="Smart Hyperlink" w:semiHidden="1" w:uiPriority="99" w:unhideWhenUsed="1"/>
+    <w:lsdException w:name="Hashtag" w:semiHidden="1" w:uiPriority="99" w:unhideWhenUsed="1"/>
+    <w:lsdException w:name="Unresolved Mention" w:semiHidden="1" w:uiPriority="99" w:unhideWhenUsed="1"/>
+    <w:lsdException w:name="Smart Link" w:semiHidden="1" w:uiPriority="99" w:unhideWhenUsed="1"/>
+  </w:latentStyles>
   <w:style w:default="1" w:styleId="Normal" w:type="paragraph">
     <w:name w:val="Normal"/>
     <w:qFormat/>
-  </w:style>
-  <w:style w:styleId="BodyText" w:type="paragraph">
-    <w:name w:val="Body Text"/>
-    <w:basedOn w:val="Normal"/>
-    <w:link w:val="BodyTextChar"/>
-    <w:pPr>
-      <w:spacing w:after="180" w:before="180"/>
-    </w:pPr>
-    <w:qFormat/>
-  </w:style>
-  <w:style w:customStyle="1" w:styleId="FirstParagraph" w:type="paragraph">
-    <w:name w:val="First Paragraph"/>
-    <w:basedOn w:val="BodyText"/>
-    <w:next w:val="BodyText"/>
-    <w:qFormat/>
-  </w:style>
-  <w:style w:customStyle="1" w:styleId="Compact" w:type="paragraph">
-    <w:name w:val="Compact"/>
-    <w:basedOn w:val="BodyText"/>
-    <w:qFormat/>
-    <w:pPr>
-      <w:spacing w:after="36" w:before="36"/>
-    </w:pPr>
-  </w:style>
-  <w:style w:styleId="Title" w:type="paragraph">
-    <w:name w:val="Title"/>
-    <w:basedOn w:val="Normal"/>
-    <w:next w:val="BodyText"/>
-    <w:qFormat/>
-    <w:pPr>
-      <w:keepNext/>
-      <w:keepLines/>
-      <w:spacing w:after="240" w:before="480"/>
-      <w:jc w:val="center"/>
-    </w:pPr>
-    <w:rPr>
-      <w:rFonts w:asciiTheme="majorHAnsi" w:cstheme="majorBidi" w:eastAsiaTheme="majorEastAsia" w:hAnsiTheme="majorHAnsi"/>
-      <w:b/>
-      <w:bCs/>
-      <w:color w:themeColor="accent1" w:themeShade="B5" w:val="345A8A"/>
-      <w:sz w:val="36"/>
-      <w:szCs w:val="36"/>
-    </w:rPr>
-  </w:style>
-  <w:style w:styleId="Subtitle" w:type="paragraph">
-    <w:name w:val="Subtitle"/>
-    <w:basedOn w:val="Title"/>
-    <w:next w:val="BodyText"/>
-    <w:qFormat/>
-    <w:pPr>
-      <w:keepNext/>
-      <w:keepLines/>
-      <w:spacing w:after="240" w:before="240"/>
-      <w:jc w:val="center"/>
-    </w:pPr>
-    <w:rPr>
-      <w:sz w:val="30"/>
-      <w:szCs w:val="30"/>
-    </w:rPr>
-  </w:style>
-  <w:style w:customStyle="1" w:styleId="Author" w:type="paragraph">
-    <w:name w:val="Author"/>
-    <w:next w:val="BodyText"/>
-    <w:qFormat/>
-    <w:pPr>
-      <w:keepNext/>
-      <w:keepLines/>
-      <w:jc w:val="center"/>
-    </w:pPr>
-  </w:style>
-  <w:style w:styleId="Date" w:type="paragraph">
-    <w:name w:val="Date"/>
-    <w:next w:val="BodyText"/>
-    <w:qFormat/>
-    <w:pPr>
-      <w:keepNext/>
-      <w:keepLines/>
-      <w:jc w:val="center"/>
-    </w:pPr>
-  </w:style>
-  <w:style w:customStyle="1" w:styleId="Abstract" w:type="paragraph">
-    <w:name w:val="Abstract"/>
-    <w:basedOn w:val="Normal"/>
-    <w:next w:val="BodyText"/>
-    <w:qFormat/>
-    <w:pPr>
-      <w:keepNext/>
-      <w:keepLines/>
-      <w:spacing w:after="300" w:before="300"/>
-    </w:pPr>
-    <w:rPr>
-      <w:sz w:val="20"/>
-      <w:szCs w:val="20"/>
-    </w:rPr>
-  </w:style>
-  <w:style w:styleId="Bibliography" w:type="paragraph">
-    <w:name w:val="Bibliography"/>
-    <w:basedOn w:val="Normal"/>
-    <w:next w:val="Bibliography"/>
-    <w:qFormat/>
-    <w:pPr/>
-    <w:rPr/>
+    <w:rsid w:val="00A85ACE"/>
+    <w:rPr>
+      <w:rFonts w:ascii="Arial" w:hAnsi="Arial"/>
+      <w:sz w:val="22"/>
+    </w:rPr>
   </w:style>
   <w:style w:styleId="Heading1" w:type="paragraph">
-    <w:name w:val="Heading 1"/>
+    <w:name w:val="heading 1"/>
     <w:basedOn w:val="Normal"/>
     <w:next w:val="BodyText"/>
     <w:uiPriority w:val="9"/>
     <w:qFormat/>
+    <w:rsid w:val="000557FE"/>
     <w:pPr>
       <w:keepNext/>
       <w:keepLines/>
-      <w:spacing w:after="0" w:before="480"/>
+      <w:spacing w:after="120" w:before="480"/>
       <w:outlineLvl w:val="0"/>
     </w:pPr>
     <w:rPr>
-      <w:rFonts w:asciiTheme="majorHAnsi" w:cstheme="majorBidi" w:eastAsiaTheme="majorEastAsia" w:hAnsiTheme="majorHAnsi"/>
+      <w:rFonts w:cstheme="majorBidi" w:eastAsiaTheme="majorEastAsia"/>
       <w:b/>
       <w:bCs/>
-      <w:color w:themeColor="accent1" w:val="4F81BD"/>
-      <w:sz w:val="32"/>
+      <w:color w:themeColor="text1" w:val="000000"/>
+      <w:sz w:val="36"/>
       <w:szCs w:val="32"/>
     </w:rPr>
   </w:style>
   <w:style w:styleId="Heading2" w:type="paragraph">
-    <w:name w:val="Heading 2"/>
+    <w:name w:val="heading 2"/>
     <w:basedOn w:val="Normal"/>
     <w:next w:val="BodyText"/>
     <w:uiPriority w:val="9"/>
     <w:unhideWhenUsed/>
     <w:qFormat/>
+    <w:rsid w:val="000557FE"/>
     <w:pPr>
       <w:keepNext/>
       <w:keepLines/>
-      <w:spacing w:after="0" w:before="200"/>
+      <w:spacing w:after="120" w:before="200"/>
       <w:outlineLvl w:val="1"/>
     </w:pPr>
     <w:rPr>
-      <w:rFonts w:asciiTheme="majorHAnsi" w:cstheme="majorBidi" w:eastAsiaTheme="majorEastAsia" w:hAnsiTheme="majorHAnsi"/>
+      <w:rFonts w:cstheme="majorBidi" w:eastAsiaTheme="majorEastAsia"/>
       <w:b/>
       <w:bCs/>
-      <w:color w:themeColor="accent1" w:val="4F81BD"/>
-      <w:sz w:val="28"/>
-      <w:szCs w:val="28"/>
+      <w:color w:themeColor="text1" w:val="000000"/>
+      <w:sz w:val="32"/>
+      <w:szCs w:val="32"/>
     </w:rPr>
   </w:style>
   <w:style w:styleId="Heading3" w:type="paragraph">
-    <w:name w:val="Heading 3"/>
+    <w:name w:val="heading 3"/>
     <w:basedOn w:val="Normal"/>
     <w:next w:val="BodyText"/>
     <w:uiPriority w:val="9"/>
     <w:unhideWhenUsed/>
     <w:qFormat/>
+    <w:rsid w:val="000557FE"/>
     <w:pPr>
       <w:keepNext/>
       <w:keepLines/>
-      <w:spacing w:after="0" w:before="200"/>
+      <w:spacing w:after="120" w:before="200"/>
       <w:outlineLvl w:val="2"/>
     </w:pPr>
     <w:rPr>
-      <w:rFonts w:asciiTheme="majorHAnsi" w:cstheme="majorBidi" w:eastAsiaTheme="majorEastAsia" w:hAnsiTheme="majorHAnsi"/>
+      <w:rFonts w:cstheme="majorBidi" w:eastAsiaTheme="majorEastAsia"/>
       <w:b/>
       <w:bCs/>
-      <w:color w:themeColor="accent1" w:val="4F81BD"/>
-      <w:sz w:val="24"/>
-      <w:szCs w:val="24"/>
+      <w:color w:themeColor="text1" w:val="000000"/>
+      <w:sz w:val="28"/>
+      <w:szCs w:val="28"/>
     </w:rPr>
   </w:style>
   <w:style w:styleId="Heading4" w:type="paragraph">
-    <w:name w:val="Heading 4"/>
+    <w:name w:val="heading 4"/>
     <w:basedOn w:val="Normal"/>
     <w:next w:val="BodyText"/>
     <w:uiPriority w:val="9"/>
@@ -2487,15 +3064,13 @@
     </w:pPr>
     <w:rPr>
       <w:rFonts w:asciiTheme="majorHAnsi" w:cstheme="majorBidi" w:eastAsiaTheme="majorEastAsia" w:hAnsiTheme="majorHAnsi"/>
-      <w:i/>
+      <w:b/>
       <w:bCs/>
       <w:color w:themeColor="accent1" w:val="4F81BD"/>
-      <w:sz w:val="24"/>
-      <w:szCs w:val="24"/>
     </w:rPr>
   </w:style>
   <w:style w:styleId="Heading5" w:type="paragraph">
-    <w:name w:val="Heading 5"/>
+    <w:name w:val="heading 5"/>
     <w:basedOn w:val="Normal"/>
     <w:next w:val="BodyText"/>
     <w:uiPriority w:val="9"/>
@@ -2509,14 +3084,13 @@
     </w:pPr>
     <w:rPr>
       <w:rFonts w:asciiTheme="majorHAnsi" w:cstheme="majorBidi" w:eastAsiaTheme="majorEastAsia" w:hAnsiTheme="majorHAnsi"/>
+      <w:i/>
       <w:iCs/>
       <w:color w:themeColor="accent1" w:val="4F81BD"/>
-      <w:sz w:val="24"/>
-      <w:szCs w:val="24"/>
     </w:rPr>
   </w:style>
   <w:style w:styleId="Heading6" w:type="paragraph">
-    <w:name w:val="Heading 6"/>
+    <w:name w:val="heading 6"/>
     <w:basedOn w:val="Normal"/>
     <w:next w:val="BodyText"/>
     <w:uiPriority w:val="9"/>
@@ -2531,12 +3105,10 @@
     <w:rPr>
       <w:rFonts w:asciiTheme="majorHAnsi" w:cstheme="majorBidi" w:eastAsiaTheme="majorEastAsia" w:hAnsiTheme="majorHAnsi"/>
       <w:color w:themeColor="accent1" w:val="4F81BD"/>
-      <w:sz w:val="24"/>
-      <w:szCs w:val="24"/>
     </w:rPr>
   </w:style>
   <w:style w:styleId="Heading7" w:type="paragraph">
-    <w:name w:val="Heading 7"/>
+    <w:name w:val="heading 7"/>
     <w:basedOn w:val="Normal"/>
     <w:next w:val="BodyText"/>
     <w:uiPriority w:val="9"/>
@@ -2551,12 +3123,10 @@
     <w:rPr>
       <w:rFonts w:asciiTheme="majorHAnsi" w:cstheme="majorBidi" w:eastAsiaTheme="majorEastAsia" w:hAnsiTheme="majorHAnsi"/>
       <w:color w:themeColor="accent1" w:val="4F81BD"/>
-      <w:sz w:val="24"/>
-      <w:szCs w:val="24"/>
     </w:rPr>
   </w:style>
   <w:style w:styleId="Heading8" w:type="paragraph">
-    <w:name w:val="Heading 8"/>
+    <w:name w:val="heading 8"/>
     <w:basedOn w:val="Normal"/>
     <w:next w:val="BodyText"/>
     <w:uiPriority w:val="9"/>
@@ -2571,12 +3141,10 @@
     <w:rPr>
       <w:rFonts w:asciiTheme="majorHAnsi" w:cstheme="majorBidi" w:eastAsiaTheme="majorEastAsia" w:hAnsiTheme="majorHAnsi"/>
       <w:color w:themeColor="accent1" w:val="4F81BD"/>
-      <w:sz w:val="24"/>
-      <w:szCs w:val="24"/>
     </w:rPr>
   </w:style>
   <w:style w:styleId="Heading9" w:type="paragraph">
-    <w:name w:val="Heading 9"/>
+    <w:name w:val="heading 9"/>
     <w:basedOn w:val="Normal"/>
     <w:next w:val="BodyText"/>
     <w:uiPriority w:val="9"/>
@@ -2591,9 +3159,146 @@
     <w:rPr>
       <w:rFonts w:asciiTheme="majorHAnsi" w:cstheme="majorBidi" w:eastAsiaTheme="majorEastAsia" w:hAnsiTheme="majorHAnsi"/>
       <w:color w:themeColor="accent1" w:val="4F81BD"/>
-      <w:sz w:val="24"/>
-      <w:szCs w:val="24"/>
-    </w:rPr>
+    </w:rPr>
+  </w:style>
+  <w:style w:default="1" w:styleId="DefaultParagraphFont" w:type="character">
+    <w:name w:val="Default Paragraph Font"/>
+    <w:uiPriority w:val="1"/>
+    <w:semiHidden/>
+    <w:unhideWhenUsed/>
+  </w:style>
+  <w:style w:default="1" w:styleId="TableNormal" w:type="table">
+    <w:name w:val="Normal Table"/>
+    <w:uiPriority w:val="99"/>
+    <w:semiHidden/>
+    <w:unhideWhenUsed/>
+    <w:tblPr>
+      <w:tblInd w:type="dxa" w:w="0"/>
+      <w:tblCellMar>
+        <w:top w:type="dxa" w:w="0"/>
+        <w:left w:type="dxa" w:w="108"/>
+        <w:bottom w:type="dxa" w:w="0"/>
+        <w:right w:type="dxa" w:w="108"/>
+      </w:tblCellMar>
+    </w:tblPr>
+  </w:style>
+  <w:style w:default="1" w:styleId="NoList" w:type="numbering">
+    <w:name w:val="No List"/>
+    <w:uiPriority w:val="99"/>
+    <w:semiHidden/>
+    <w:unhideWhenUsed/>
+  </w:style>
+  <w:style w:styleId="BodyText" w:type="paragraph">
+    <w:name w:val="Body Text"/>
+    <w:basedOn w:val="Normal"/>
+    <w:link w:val="BodyTextChar"/>
+    <w:qFormat/>
+    <w:rsid w:val="001517DD"/>
+    <w:pPr>
+      <w:spacing w:after="180" w:before="180"/>
+    </w:pPr>
+  </w:style>
+  <w:style w:customStyle="1" w:styleId="FirstParagraph" w:type="paragraph">
+    <w:name w:val="First Paragraph"/>
+    <w:basedOn w:val="BodyText"/>
+    <w:next w:val="BodyText"/>
+    <w:qFormat/>
+  </w:style>
+  <w:style w:customStyle="1" w:styleId="Compact" w:type="paragraph">
+    <w:name w:val="Compact"/>
+    <w:basedOn w:val="BodyText"/>
+    <w:qFormat/>
+    <w:rsid w:val="00B36E5F"/>
+    <w:pPr>
+      <w:spacing w:after="36" w:before="36"/>
+    </w:pPr>
+    <w:rPr>
+      <w:sz w:val="20"/>
+    </w:rPr>
+  </w:style>
+  <w:style w:styleId="Title" w:type="paragraph">
+    <w:name w:val="Title"/>
+    <w:basedOn w:val="Normal"/>
+    <w:next w:val="BodyText"/>
+    <w:qFormat/>
+    <w:rsid w:val="000557FE"/>
+    <w:pPr>
+      <w:keepNext/>
+      <w:keepLines/>
+      <w:spacing w:after="240" w:before="480"/>
+      <w:jc w:val="center"/>
+    </w:pPr>
+    <w:rPr>
+      <w:rFonts w:cstheme="majorBidi" w:eastAsiaTheme="majorEastAsia"/>
+      <w:bCs/>
+      <w:color w:themeColor="text1" w:val="000000"/>
+      <w:sz w:val="40"/>
+      <w:szCs w:val="36"/>
+    </w:rPr>
+  </w:style>
+  <w:style w:styleId="Subtitle" w:type="paragraph">
+    <w:name w:val="Subtitle"/>
+    <w:basedOn w:val="Title"/>
+    <w:next w:val="BodyText"/>
+    <w:qFormat/>
+    <w:pPr>
+      <w:spacing w:before="240"/>
+    </w:pPr>
+    <w:rPr>
+      <w:sz w:val="30"/>
+      <w:szCs w:val="30"/>
+    </w:rPr>
+  </w:style>
+  <w:style w:customStyle="1" w:styleId="Author" w:type="paragraph">
+    <w:name w:val="Author"/>
+    <w:next w:val="BodyText"/>
+    <w:qFormat/>
+    <w:rsid w:val="001517DD"/>
+    <w:pPr>
+      <w:keepNext/>
+      <w:keepLines/>
+      <w:jc w:val="center"/>
+    </w:pPr>
+    <w:rPr>
+      <w:rFonts w:ascii="Arial" w:hAnsi="Arial"/>
+      <w:sz w:val="22"/>
+    </w:rPr>
+  </w:style>
+  <w:style w:styleId="Date" w:type="paragraph">
+    <w:name w:val="Date"/>
+    <w:next w:val="BodyText"/>
+    <w:qFormat/>
+    <w:rsid w:val="001517DD"/>
+    <w:pPr>
+      <w:keepNext/>
+      <w:keepLines/>
+      <w:jc w:val="center"/>
+    </w:pPr>
+    <w:rPr>
+      <w:rFonts w:ascii="Arial" w:hAnsi="Arial"/>
+      <w:color w:themeColor="text1" w:val="000000"/>
+      <w:sz w:val="22"/>
+    </w:rPr>
+  </w:style>
+  <w:style w:customStyle="1" w:styleId="Abstract" w:type="paragraph">
+    <w:name w:val="Abstract"/>
+    <w:basedOn w:val="Normal"/>
+    <w:next w:val="BodyText"/>
+    <w:qFormat/>
+    <w:pPr>
+      <w:keepNext/>
+      <w:keepLines/>
+      <w:spacing w:after="300" w:before="300"/>
+    </w:pPr>
+    <w:rPr>
+      <w:sz w:val="20"/>
+      <w:szCs w:val="20"/>
+    </w:rPr>
+  </w:style>
+  <w:style w:styleId="Bibliography" w:type="paragraph">
+    <w:name w:val="Bibliography"/>
+    <w:basedOn w:val="Normal"/>
+    <w:qFormat/>
   </w:style>
   <w:style w:styleId="BlockText" w:type="paragraph">
     <w:name w:val="Block Text"/>
@@ -2602,27 +3307,29 @@
     <w:uiPriority w:val="9"/>
     <w:unhideWhenUsed/>
     <w:qFormat/>
+    <w:rsid w:val="00446B5D"/>
     <w:pPr>
-      <w:spacing w:after="100" w:before="100"/>
-      <w:ind w:firstLine="0" w:left="480" w:right="480"/>
+      <w:pBdr>
+        <w:left w:color="FFC000" w:space="6" w:sz="24" w:val="single"/>
+      </w:pBdr>
+      <w:spacing w:after="240" w:before="240"/>
+      <w:ind w:left="720"/>
     </w:pPr>
+    <w:rPr>
+      <w:rFonts w:cstheme="majorBidi" w:eastAsiaTheme="majorEastAsia"/>
+      <w:bCs/>
+      <w:szCs w:val="20"/>
+    </w:rPr>
   </w:style>
   <w:style w:styleId="FootnoteText" w:type="paragraph">
-    <w:name w:val="Footnote Text"/>
+    <w:name w:val="footnote text"/>
     <w:basedOn w:val="Normal"/>
-    <w:next w:val="FootnoteText"/>
     <w:uiPriority w:val="9"/>
     <w:unhideWhenUsed/>
     <w:qFormat/>
   </w:style>
-  <w:style w:default="1" w:styleId="DefaultParagraphFont" w:type="character">
-    <w:name w:val="Default Paragraph Font"/>
-    <w:semiHidden/>
-    <w:unhideWhenUsed/>
-  </w:style>
-  <w:style w:default="1" w:styleId="Table" w:type="table">
+  <w:style w:customStyle="1" w:styleId="Table" w:type="table">
     <w:name w:val="Table"/>
-    <w:basedOn w:val="TableNormal"/>
     <w:semiHidden/>
     <w:unhideWhenUsed/>
     <w:qFormat/>
@@ -2635,21 +3342,6 @@
         <w:right w:type="dxa" w:w="108"/>
       </w:tblCellMar>
     </w:tblPr>
-    <w:tblStylePr w:type="firstRow">
-      <w:tblPr>
-        <w:jc w:val="left"/>
-        <w:tblInd w:type="dxa" w:w="0"/>
-      </w:tblPr>
-      <w:trPr>
-        <w:jc w:val="left"/>
-      </w:trPr>
-      <w:tcPr>
-        <w:vAlign w:val="bottom"/>
-        <w:tcBorders>
-          <w:bottom w:val="single"/>
-        </w:tcBorders>
-      </w:tcPr>
-    </w:tblStylePr>
   </w:style>
   <w:style w:customStyle="1" w:styleId="DefinitionTerm" w:type="paragraph">
     <w:name w:val="Definition Term"/>
@@ -2669,11 +3361,13 @@
     <w:basedOn w:val="Normal"/>
   </w:style>
   <w:style w:styleId="Caption" w:type="paragraph">
-    <w:name w:val="Caption"/>
+    <w:name w:val="caption"/>
     <w:basedOn w:val="Normal"/>
-    <w:link w:val="BodyTextChar"/>
+    <w:link w:val="CaptionChar"/>
+    <w:rsid w:val="004331FF"/>
     <w:pPr>
-      <w:spacing w:after="120" w:before="0"/>
+      <w:spacing w:after="120"/>
+      <w:jc w:val="center"/>
     </w:pPr>
     <w:rPr>
       <w:i/>
@@ -2697,38 +3391,46 @@
   <w:style w:customStyle="1" w:styleId="CaptionedFigure" w:type="paragraph">
     <w:name w:val="Captioned Figure"/>
     <w:basedOn w:val="Figure"/>
+    <w:rsid w:val="004331FF"/>
     <w:pPr>
       <w:keepNext/>
+      <w:jc w:val="center"/>
     </w:pPr>
   </w:style>
-  <w:style w:customStyle="1" w:styleId="BodyTextChar" w:type="character">
-    <w:name w:val="Body Text Char"/>
+  <w:style w:customStyle="1" w:styleId="CaptionChar" w:type="character">
+    <w:name w:val="Caption Char"/>
     <w:basedOn w:val="DefaultParagraphFont"/>
-    <w:link w:val="BodyText"/>
+    <w:link w:val="Caption"/>
+    <w:rsid w:val="004331FF"/>
+    <w:rPr>
+      <w:i/>
+    </w:rPr>
   </w:style>
   <w:style w:customStyle="1" w:styleId="VerbatimChar" w:type="character">
     <w:name w:val="Verbatim Char"/>
     <w:basedOn w:val="BodyTextChar"/>
+    <w:link w:val="SourceCode"/>
+    <w:rsid w:val="00AD7C28"/>
     <w:rPr>
       <w:rFonts w:ascii="Consolas" w:hAnsi="Consolas"/>
-      <w:sz w:val="22"/>
-    </w:rPr>
-  </w:style>
-  <w:style w:customStyle="1" w:styleId="SectionNumber" w:type="character">
-    <w:name w:val="Section Number"/>
-    <w:basedOn w:val="BodyTextChar"/>
+      <w:sz w:val="20"/>
+      <w:shd w:color="auto" w:fill="auto" w:val="pct5"/>
+    </w:rPr>
   </w:style>
   <w:style w:styleId="FootnoteReference" w:type="character">
-    <w:name w:val="Footnote Reference"/>
-    <w:basedOn w:val="BodyTextChar"/>
-    <w:rPr>
+    <w:name w:val="footnote reference"/>
+    <w:basedOn w:val="CaptionChar"/>
+    <w:rPr>
+      <w:i/>
       <w:vertAlign w:val="superscript"/>
     </w:rPr>
   </w:style>
   <w:style w:styleId="Hyperlink" w:type="character">
     <w:name w:val="Hyperlink"/>
-    <w:basedOn w:val="BodyTextChar"/>
-    <w:rPr>
+    <w:basedOn w:val="CaptionChar"/>
+    <w:uiPriority w:val="99"/>
+    <w:rPr>
+      <w:i/>
       <w:color w:themeColor="accent1" w:val="4F81BD"/>
     </w:rPr>
   </w:style>
@@ -2744,19 +3446,146 @@
       <w:outlineLvl w:val="9"/>
     </w:pPr>
     <w:rPr>
-      <w:rFonts w:asciiTheme="majorHAnsi" w:cstheme="majorBidi" w:eastAsiaTheme="majorEastAsia" w:hAnsiTheme="majorHAnsi"/>
       <w:b w:val="0"/>
       <w:bCs w:val="0"/>
       <w:color w:themeColor="accent1" w:themeShade="BF" w:val="365F91"/>
     </w:rPr>
   </w:style>
-  <w:style w:type="paragraph" w:customStyle="1" w:styleId="SourceCode">
+  <w:style w:customStyle="1" w:styleId="Underline" w:type="character">
+    <w:name w:val="Underline"/>
+    <w:basedOn w:val="DefaultParagraphFont"/>
+    <w:uiPriority w:val="1"/>
+    <w:qFormat/>
+    <w:rsid w:val="004331FF"/>
+    <w:rPr>
+      <w:u w:val="single"/>
+    </w:rPr>
+  </w:style>
+  <w:style w:customStyle="1" w:styleId="BodyTextChar" w:type="character">
+    <w:name w:val="Body Text Char"/>
+    <w:basedOn w:val="DefaultParagraphFont"/>
+    <w:link w:val="BodyText"/>
+    <w:rsid w:val="001517DD"/>
+    <w:rPr>
+      <w:rFonts w:ascii="Arial" w:hAnsi="Arial"/>
+      <w:sz w:val="22"/>
+    </w:rPr>
+  </w:style>
+  <w:style w:customStyle="1" w:styleId="Highlight" w:type="character">
+    <w:name w:val="Highlight"/>
+    <w:basedOn w:val="Underline"/>
+    <w:uiPriority w:val="1"/>
+    <w:qFormat/>
+    <w:rsid w:val="00813E47"/>
+    <w:rPr>
+      <w:u w:val="none"/>
+      <w:bdr w:color="auto" w:space="0" w:sz="0" w:val="none"/>
+      <w:shd w:color="auto" w:fill="FFFF00" w:val="clear"/>
+    </w:rPr>
+  </w:style>
+  <w:style w:styleId="Footer" w:type="paragraph">
+    <w:name w:val="footer"/>
+    <w:basedOn w:val="Normal"/>
+    <w:link w:val="FooterChar"/>
+    <w:unhideWhenUsed/>
+    <w:rsid w:val="002763BC"/>
+    <w:pPr>
+      <w:tabs>
+        <w:tab w:pos="4680" w:val="center"/>
+        <w:tab w:pos="9360" w:val="right"/>
+      </w:tabs>
+      <w:spacing w:after="0"/>
+    </w:pPr>
+  </w:style>
+  <w:style w:customStyle="1" w:styleId="FooterChar" w:type="character">
+    <w:name w:val="Footer Char"/>
+    <w:basedOn w:val="DefaultParagraphFont"/>
+    <w:link w:val="Footer"/>
+    <w:rsid w:val="002763BC"/>
+    <w:rPr>
+      <w:rFonts w:ascii="Tw Cen MT" w:hAnsi="Tw Cen MT"/>
+    </w:rPr>
+  </w:style>
+  <w:style w:styleId="PageNumber" w:type="character">
+    <w:name w:val="page number"/>
+    <w:basedOn w:val="DefaultParagraphFont"/>
+    <w:semiHidden/>
+    <w:unhideWhenUsed/>
+    <w:rsid w:val="002763BC"/>
+  </w:style>
+  <w:style w:styleId="Header" w:type="paragraph">
+    <w:name w:val="header"/>
+    <w:basedOn w:val="Normal"/>
+    <w:link w:val="HeaderChar"/>
+    <w:unhideWhenUsed/>
+    <w:rsid w:val="002763BC"/>
+    <w:pPr>
+      <w:tabs>
+        <w:tab w:pos="4680" w:val="center"/>
+        <w:tab w:pos="9360" w:val="right"/>
+      </w:tabs>
+      <w:spacing w:after="0"/>
+    </w:pPr>
+  </w:style>
+  <w:style w:customStyle="1" w:styleId="HeaderChar" w:type="character">
+    <w:name w:val="Header Char"/>
+    <w:basedOn w:val="DefaultParagraphFont"/>
+    <w:link w:val="Header"/>
+    <w:rsid w:val="002763BC"/>
+    <w:rPr>
+      <w:rFonts w:ascii="Tw Cen MT" w:hAnsi="Tw Cen MT"/>
+    </w:rPr>
+  </w:style>
+  <w:style w:customStyle="1" w:styleId="SourceCode" w:type="paragraph">
     <w:name w:val="Source Code"/>
     <w:basedOn w:val="Normal"/>
     <w:link w:val="VerbatimChar"/>
+    <w:rsid w:val="00AD7C28"/>
     <w:pPr>
-      <w:wordWrap w:val="off"/>
-      <w:shd w:val="clear" w:fill="f1f3f5"/>
+      <w:shd w:color="auto" w:fill="auto" w:val="pct5"/>
+      <w:wordWrap w:val="0"/>
+    </w:pPr>
+    <w:rPr>
+      <w:rFonts w:ascii="Consolas" w:hAnsi="Consolas"/>
+      <w:sz w:val="20"/>
+    </w:rPr>
+  </w:style>
+  <w:style w:styleId="TOC1" w:type="paragraph">
+    <w:name w:val="toc 1"/>
+    <w:basedOn w:val="Normal"/>
+    <w:next w:val="Normal"/>
+    <w:autoRedefine/>
+    <w:uiPriority w:val="39"/>
+    <w:unhideWhenUsed/>
+    <w:rsid w:val="00F735F5"/>
+    <w:pPr>
+      <w:spacing w:after="100"/>
+    </w:pPr>
+  </w:style>
+  <w:style w:styleId="TOC2" w:type="paragraph">
+    <w:name w:val="toc 2"/>
+    <w:basedOn w:val="Normal"/>
+    <w:next w:val="Normal"/>
+    <w:autoRedefine/>
+    <w:uiPriority w:val="39"/>
+    <w:unhideWhenUsed/>
+    <w:rsid w:val="00F735F5"/>
+    <w:pPr>
+      <w:spacing w:after="100"/>
+      <w:ind w:left="240"/>
+    </w:pPr>
+  </w:style>
+  <w:style w:styleId="TOC3" w:type="paragraph">
+    <w:name w:val="toc 3"/>
+    <w:basedOn w:val="Normal"/>
+    <w:next w:val="Normal"/>
+    <w:autoRedefine/>
+    <w:uiPriority w:val="39"/>
+    <w:unhideWhenUsed/>
+    <w:rsid w:val="00F735F5"/>
+    <w:pPr>
+      <w:spacing w:after="100"/>
+      <w:ind w:left="480"/>
     </w:pPr>
   </w:style>
   <w:style w:type="character" w:customStyle="1" w:styleId="KeywordTok">

</xml_diff>

<commit_message>
re-render so multiple formats are apparent
</commit_message>
<xml_diff>
--- a/workflow/workflow.docx
+++ b/workflow/workflow.docx
@@ -29,7 +29,7 @@
         <w:pStyle w:val="Date"/>
       </w:pPr>
       <w:r>
-        <w:t xml:space="preserve">5/3/23</w:t>
+        <w:t xml:space="preserve">2023-10-24</w:t>
       </w:r>
     </w:p>
     <w:sdt>
@@ -126,6 +126,7 @@
         <w:tblStyle w:val="Table"/>
         <w:tblW w:type="pct" w:w="5000"/>
         <w:tblLook w:firstRow="0" w:lastRow="0" w:firstColumn="0" w:lastColumn="0" w:noHBand="0" w:noVBand="0" w:val="0000"/>
+        <w:jc w:val="start"/>
       </w:tblPr>
       <w:tblGrid>
         <w:gridCol w:w="7920"/>
@@ -135,7 +136,6 @@
           <w:tcPr/>
           <w:p>
             <w:pPr>
-              <w:pStyle w:val="Figure"/>
               <w:jc w:val="center"/>
             </w:pPr>
             <w:r>
@@ -424,6 +424,7 @@
         <w:tblStyle w:val="Table"/>
         <w:tblW w:type="pct" w:w="3681"/>
         <w:tblLook w:firstRow="1" w:lastRow="0" w:firstColumn="0" w:lastColumn="0" w:noHBand="0" w:noVBand="0" w:val="0020"/>
+        <w:jc w:val="start"/>
         <w:tblCaption w:val="Tools for Different Workflows"/>
       </w:tblPr>
       <w:tblGrid>
@@ -903,6 +904,93 @@
       <w:pPr>
         <w:pStyle w:val="SourceCode"/>
       </w:pPr>
+      <w:r>
+        <w:br/>
+      </w:r>
+      <w:r>
+        <w:rPr>
+          <w:rStyle w:val="NormalTok"/>
+        </w:rPr>
+        <w:t xml:space="preserve">* Open The Raw Data</w:t>
+      </w:r>
+      <w:r>
+        <w:br/>
+      </w:r>
+      <w:r>
+        <w:br/>
+      </w:r>
+      <w:r>
+        <w:rPr>
+          <w:rStyle w:val="KeywordTok"/>
+        </w:rPr>
+        <w:t xml:space="preserve">use</w:t>
+      </w:r>
+      <w:r>
+        <w:rPr>
+          <w:rStyle w:val="NormalTok"/>
+        </w:rPr>
+        <w:t xml:space="preserve"> </w:t>
+      </w:r>
+      <w:r>
+        <w:rPr>
+          <w:rStyle w:val="StringTok"/>
+        </w:rPr>
+        <w:t xml:space="preserve">"https://github.com/agrogan1/Stata/raw/main/do-files/penguins.dta"</w:t>
+      </w:r>
+      <w:r>
+        <w:rPr>
+          <w:rStyle w:val="NormalTok"/>
+        </w:rPr>
+        <w:t xml:space="preserve">, </w:t>
+      </w:r>
+      <w:r>
+        <w:rPr>
+          <w:rStyle w:val="KeywordTok"/>
+        </w:rPr>
+        <w:t xml:space="preserve">clear</w:t>
+      </w:r>
+      <w:r>
+        <w:rPr>
+          <w:rStyle w:val="NormalTok"/>
+        </w:rPr>
+        <w:t xml:space="preserve"> </w:t>
+      </w:r>
+      <w:r>
+        <w:br/>
+      </w:r>
+      <w:r>
+        <w:br/>
+      </w:r>
+      <w:r>
+        <w:rPr>
+          <w:rStyle w:val="NormalTok"/>
+        </w:rPr>
+        <w:t xml:space="preserve">* Clean and Wrangle Data</w:t>
+      </w:r>
+      <w:r>
+        <w:br/>
+      </w:r>
+      <w:r>
+        <w:br/>
+      </w:r>
+      <w:r>
+        <w:rPr>
+          <w:rStyle w:val="KeywordTok"/>
+        </w:rPr>
+        <w:t xml:space="preserve">generate</w:t>
+      </w:r>
+      <w:r>
+        <w:rPr>
+          <w:rStyle w:val="NormalTok"/>
+        </w:rPr>
+        <w:t xml:space="preserve"> big_penguin = body_mass_g &gt; 4000 </w:t>
+      </w:r>
+      <w:r>
+        <w:rPr>
+          <w:rStyle w:val="CommentTok"/>
+        </w:rPr>
+        <w:t xml:space="preserve">// create a big penguin variable</w:t>
+      </w:r>
     </w:p>
     <w:p>
       <w:pPr>
@@ -915,7 +1003,7 @@
         <w:rPr>
           <w:rStyle w:val="NormalTok"/>
         </w:rPr>
-        <w:t xml:space="preserve">* Open The Raw Data</w:t>
+        <w:t xml:space="preserve">* Descriptive Statistics</w:t>
       </w:r>
       <w:r>
         <w:br/>
@@ -927,79 +1015,232 @@
         <w:rPr>
           <w:rStyle w:val="KeywordTok"/>
         </w:rPr>
-        <w:t xml:space="preserve">use</w:t>
+        <w:t xml:space="preserve">summarize</w:t>
       </w:r>
       <w:r>
         <w:rPr>
           <w:rStyle w:val="NormalTok"/>
         </w:rPr>
-        <w:t xml:space="preserve"> </w:t>
-      </w:r>
-      <w:r>
-        <w:rPr>
-          <w:rStyle w:val="StringTok"/>
-        </w:rPr>
-        <w:t xml:space="preserve">"https://github.com/agrogan1/Stata/raw/main/do-files/penguins.dta"</w:t>
+        <w:t xml:space="preserve"> culmen_length_mm culmen_depth_mm flipper_length_mm body_mass_g</w:t>
+      </w:r>
+      <w:r>
+        <w:br/>
+      </w:r>
+      <w:r>
+        <w:br/>
+      </w:r>
+      <w:r>
+        <w:rPr>
+          <w:rStyle w:val="KeywordTok"/>
+        </w:rPr>
+        <w:t xml:space="preserve">tabulate</w:t>
       </w:r>
       <w:r>
         <w:rPr>
           <w:rStyle w:val="NormalTok"/>
         </w:rPr>
-        <w:t xml:space="preserve">, </w:t>
+        <w:t xml:space="preserve"> big_penguin</w:t>
+      </w:r>
+      <w:r>
+        <w:br/>
+      </w:r>
+      <w:r>
+        <w:br/>
       </w:r>
       <w:r>
         <w:rPr>
           <w:rStyle w:val="KeywordTok"/>
         </w:rPr>
-        <w:t xml:space="preserve">clear</w:t>
+        <w:t xml:space="preserve">tabulate</w:t>
       </w:r>
       <w:r>
         <w:rPr>
           <w:rStyle w:val="NormalTok"/>
         </w:rPr>
-        <w:t xml:space="preserve"> </w:t>
-      </w:r>
-      <w:r>
-        <w:br/>
-      </w:r>
-      <w:r>
-        <w:br/>
-      </w:r>
-      <w:r>
-        <w:rPr>
-          <w:rStyle w:val="NormalTok"/>
-        </w:rPr>
-        <w:t xml:space="preserve">* Clean and Wrangle Data</w:t>
-      </w:r>
-      <w:r>
-        <w:br/>
-      </w:r>
-      <w:r>
-        <w:br/>
-      </w:r>
-      <w:r>
-        <w:rPr>
-          <w:rStyle w:val="KeywordTok"/>
-        </w:rPr>
-        <w:t xml:space="preserve">generate</w:t>
-      </w:r>
-      <w:r>
-        <w:rPr>
-          <w:rStyle w:val="NormalTok"/>
-        </w:rPr>
-        <w:t xml:space="preserve"> big_penguin = body_mass_g &gt; 4000 </w:t>
-      </w:r>
-      <w:r>
-        <w:rPr>
-          <w:rStyle w:val="CommentTok"/>
-        </w:rPr>
-        <w:t xml:space="preserve">// create a big penguin variable</w:t>
+        <w:t xml:space="preserve"> species</w:t>
       </w:r>
     </w:p>
     <w:p>
       <w:pPr>
         <w:pStyle w:val="SourceCode"/>
       </w:pPr>
+      <w:r>
+        <w:rPr>
+          <w:rStyle w:val="VerbatimChar"/>
+        </w:rPr>
+        <w:t xml:space="preserve">    Variable |        Obs        Mean    Std. dev.       Min        Max</w:t>
+      </w:r>
+      <w:r>
+        <w:br/>
+      </w:r>
+      <w:r>
+        <w:rPr>
+          <w:rStyle w:val="VerbatimChar"/>
+        </w:rPr>
+        <w:t xml:space="preserve">-------------+---------------------------------------------------------</w:t>
+      </w:r>
+      <w:r>
+        <w:br/>
+      </w:r>
+      <w:r>
+        <w:rPr>
+          <w:rStyle w:val="VerbatimChar"/>
+        </w:rPr>
+        <w:t xml:space="preserve">culmen_len~m |        342    43.92193    5.459584       32.1       59.6</w:t>
+      </w:r>
+      <w:r>
+        <w:br/>
+      </w:r>
+      <w:r>
+        <w:rPr>
+          <w:rStyle w:val="VerbatimChar"/>
+        </w:rPr>
+        <w:t xml:space="preserve">culmen_dep~m |        342    17.15117    1.974793       13.1       21.5</w:t>
+      </w:r>
+      <w:r>
+        <w:br/>
+      </w:r>
+      <w:r>
+        <w:rPr>
+          <w:rStyle w:val="VerbatimChar"/>
+        </w:rPr>
+        <w:t xml:space="preserve">flipper_le~m |        342    200.9152    14.06171        172        231</w:t>
+      </w:r>
+      <w:r>
+        <w:br/>
+      </w:r>
+      <w:r>
+        <w:rPr>
+          <w:rStyle w:val="VerbatimChar"/>
+        </w:rPr>
+        <w:t xml:space="preserve"> body_mass_g |        342    4201.754    801.9545       2700       6300</w:t>
+      </w:r>
+      <w:r>
+        <w:br/>
+      </w:r>
+      <w:r>
+        <w:br/>
+      </w:r>
+      <w:r>
+        <w:br/>
+      </w:r>
+      <w:r>
+        <w:rPr>
+          <w:rStyle w:val="VerbatimChar"/>
+        </w:rPr>
+        <w:t xml:space="preserve">big_penguin |      Freq.     Percent        Cum.</w:t>
+      </w:r>
+      <w:r>
+        <w:br/>
+      </w:r>
+      <w:r>
+        <w:rPr>
+          <w:rStyle w:val="VerbatimChar"/>
+        </w:rPr>
+        <w:t xml:space="preserve">------------+-----------------------------------</w:t>
+      </w:r>
+      <w:r>
+        <w:br/>
+      </w:r>
+      <w:r>
+        <w:rPr>
+          <w:rStyle w:val="VerbatimChar"/>
+        </w:rPr>
+        <w:t xml:space="preserve">          0 |        170       49.42       49.42</w:t>
+      </w:r>
+      <w:r>
+        <w:br/>
+      </w:r>
+      <w:r>
+        <w:rPr>
+          <w:rStyle w:val="VerbatimChar"/>
+        </w:rPr>
+        <w:t xml:space="preserve">          1 |        174       50.58      100.00</w:t>
+      </w:r>
+      <w:r>
+        <w:br/>
+      </w:r>
+      <w:r>
+        <w:rPr>
+          <w:rStyle w:val="VerbatimChar"/>
+        </w:rPr>
+        <w:t xml:space="preserve">------------+-----------------------------------</w:t>
+      </w:r>
+      <w:r>
+        <w:br/>
+      </w:r>
+      <w:r>
+        <w:rPr>
+          <w:rStyle w:val="VerbatimChar"/>
+        </w:rPr>
+        <w:t xml:space="preserve">      Total |        344      100.00</w:t>
+      </w:r>
+      <w:r>
+        <w:br/>
+      </w:r>
+      <w:r>
+        <w:br/>
+      </w:r>
+      <w:r>
+        <w:rPr>
+          <w:rStyle w:val="VerbatimChar"/>
+        </w:rPr>
+        <w:t xml:space="preserve">    species |      Freq.     Percent        Cum.</w:t>
+      </w:r>
+      <w:r>
+        <w:br/>
+      </w:r>
+      <w:r>
+        <w:rPr>
+          <w:rStyle w:val="VerbatimChar"/>
+        </w:rPr>
+        <w:t xml:space="preserve">------------+-----------------------------------</w:t>
+      </w:r>
+      <w:r>
+        <w:br/>
+      </w:r>
+      <w:r>
+        <w:rPr>
+          <w:rStyle w:val="VerbatimChar"/>
+        </w:rPr>
+        <w:t xml:space="preserve">     Adelie |        152       44.19       44.19</w:t>
+      </w:r>
+      <w:r>
+        <w:br/>
+      </w:r>
+      <w:r>
+        <w:rPr>
+          <w:rStyle w:val="VerbatimChar"/>
+        </w:rPr>
+        <w:t xml:space="preserve">  Chinstrap |         68       19.77       63.95</w:t>
+      </w:r>
+      <w:r>
+        <w:br/>
+      </w:r>
+      <w:r>
+        <w:rPr>
+          <w:rStyle w:val="VerbatimChar"/>
+        </w:rPr>
+        <w:t xml:space="preserve">     Gentoo |        124       36.05      100.00</w:t>
+      </w:r>
+      <w:r>
+        <w:br/>
+      </w:r>
+      <w:r>
+        <w:rPr>
+          <w:rStyle w:val="VerbatimChar"/>
+        </w:rPr>
+        <w:t xml:space="preserve">------------+-----------------------------------</w:t>
+      </w:r>
+      <w:r>
+        <w:br/>
+      </w:r>
+      <w:r>
+        <w:rPr>
+          <w:rStyle w:val="VerbatimChar"/>
+        </w:rPr>
+        <w:t xml:space="preserve">      Total |        344      100.00</w:t>
+      </w:r>
     </w:p>
     <w:p>
       <w:pPr>
@@ -1012,7 +1253,7 @@
         <w:rPr>
           <w:rStyle w:val="NormalTok"/>
         </w:rPr>
-        <w:t xml:space="preserve">* Descriptive Statistics</w:t>
+        <w:t xml:space="preserve">* Visualize The Data</w:t>
       </w:r>
       <w:r>
         <w:br/>
@@ -1024,13 +1265,55 @@
         <w:rPr>
           <w:rStyle w:val="KeywordTok"/>
         </w:rPr>
-        <w:t xml:space="preserve">summarize</w:t>
+        <w:t xml:space="preserve">graph</w:t>
       </w:r>
       <w:r>
         <w:rPr>
           <w:rStyle w:val="NormalTok"/>
         </w:rPr>
-        <w:t xml:space="preserve"> culmen_length_mm culmen_depth_mm flipper_length_mm body_mass_g</w:t>
+        <w:t xml:space="preserve"> </w:t>
+      </w:r>
+      <w:r>
+        <w:rPr>
+          <w:rStyle w:val="BaseNTok"/>
+        </w:rPr>
+        <w:t xml:space="preserve">bar</w:t>
+      </w:r>
+      <w:r>
+        <w:rPr>
+          <w:rStyle w:val="NormalTok"/>
+        </w:rPr>
+        <w:t xml:space="preserve"> body_mass_g, </w:t>
+      </w:r>
+      <w:r>
+        <w:rPr>
+          <w:rStyle w:val="BaseNTok"/>
+        </w:rPr>
+        <w:t xml:space="preserve">over</w:t>
+      </w:r>
+      <w:r>
+        <w:rPr>
+          <w:rStyle w:val="NormalTok"/>
+        </w:rPr>
+        <w:t xml:space="preserve">(species) </w:t>
+      </w:r>
+      <w:r>
+        <w:rPr>
+          <w:rStyle w:val="DecValTok"/>
+        </w:rPr>
+        <w:t xml:space="preserve">scheme</w:t>
+      </w:r>
+      <w:r>
+        <w:rPr>
+          <w:rStyle w:val="NormalTok"/>
+        </w:rPr>
+        <w:t xml:space="preserve">(s1color) </w:t>
+      </w:r>
+      <w:r>
+        <w:rPr>
+          <w:rStyle w:val="CommentTok"/>
+        </w:rPr>
+        <w:t xml:space="preserve">// bar graph</w:t>
       </w:r>
       <w:r>
         <w:br/>
@@ -1042,238 +1325,126 @@
         <w:rPr>
           <w:rStyle w:val="KeywordTok"/>
         </w:rPr>
-        <w:t xml:space="preserve">tabulate</w:t>
+        <w:t xml:space="preserve">quietly</w:t>
       </w:r>
       <w:r>
         <w:rPr>
           <w:rStyle w:val="NormalTok"/>
         </w:rPr>
-        <w:t xml:space="preserve"> big_penguin</w:t>
-      </w:r>
-      <w:r>
-        <w:br/>
-      </w:r>
-      <w:r>
-        <w:br/>
+        <w:t xml:space="preserve"> </w:t>
       </w:r>
       <w:r>
         <w:rPr>
           <w:rStyle w:val="KeywordTok"/>
         </w:rPr>
-        <w:t xml:space="preserve">tabulate</w:t>
+        <w:t xml:space="preserve">graph</w:t>
       </w:r>
       <w:r>
         <w:rPr>
           <w:rStyle w:val="NormalTok"/>
         </w:rPr>
-        <w:t xml:space="preserve"> species</w:t>
-      </w:r>
-    </w:p>
-    <w:p>
-      <w:pPr>
-        <w:pStyle w:val="SourceCode"/>
-      </w:pPr>
-      <w:r>
-        <w:rPr>
-          <w:rStyle w:val="VerbatimChar"/>
-        </w:rPr>
-        <w:t xml:space="preserve">    Variable |        Obs        Mean    Std. dev.       Min        Max</w:t>
-      </w:r>
-      <w:r>
-        <w:br/>
-      </w:r>
-      <w:r>
-        <w:rPr>
-          <w:rStyle w:val="VerbatimChar"/>
-        </w:rPr>
-        <w:t xml:space="preserve">-------------+---------------------------------------------------------</w:t>
-      </w:r>
-      <w:r>
-        <w:br/>
-      </w:r>
-      <w:r>
-        <w:rPr>
-          <w:rStyle w:val="VerbatimChar"/>
-        </w:rPr>
-        <w:t xml:space="preserve">culmen_len~m |        342    43.92193    5.459584       32.1       59.6</w:t>
-      </w:r>
-      <w:r>
-        <w:br/>
-      </w:r>
-      <w:r>
-        <w:rPr>
-          <w:rStyle w:val="VerbatimChar"/>
-        </w:rPr>
-        <w:t xml:space="preserve">culmen_dep~m |        342    17.15117    1.974793       13.1       21.5</w:t>
-      </w:r>
-      <w:r>
-        <w:br/>
-      </w:r>
-      <w:r>
-        <w:rPr>
-          <w:rStyle w:val="VerbatimChar"/>
-        </w:rPr>
-        <w:t xml:space="preserve">flipper_le~m |        342    200.9152    14.06171        172        231</w:t>
-      </w:r>
-      <w:r>
-        <w:br/>
-      </w:r>
-      <w:r>
-        <w:rPr>
-          <w:rStyle w:val="VerbatimChar"/>
-        </w:rPr>
-        <w:t xml:space="preserve"> body_mass_g |        342    4201.754    801.9545       2700       6300</w:t>
-      </w:r>
-      <w:r>
-        <w:br/>
-      </w:r>
-      <w:r>
-        <w:br/>
-      </w:r>
-      <w:r>
-        <w:br/>
-      </w:r>
-      <w:r>
-        <w:rPr>
-          <w:rStyle w:val="VerbatimChar"/>
-        </w:rPr>
-        <w:t xml:space="preserve">big_penguin |      Freq.     Percent        Cum.</w:t>
-      </w:r>
-      <w:r>
-        <w:br/>
-      </w:r>
-      <w:r>
-        <w:rPr>
-          <w:rStyle w:val="VerbatimChar"/>
-        </w:rPr>
-        <w:t xml:space="preserve">------------+-----------------------------------</w:t>
-      </w:r>
-      <w:r>
-        <w:br/>
-      </w:r>
-      <w:r>
-        <w:rPr>
-          <w:rStyle w:val="VerbatimChar"/>
-        </w:rPr>
-        <w:t xml:space="preserve">          0 |        170       49.42       49.42</w:t>
-      </w:r>
-      <w:r>
-        <w:br/>
-      </w:r>
-      <w:r>
-        <w:rPr>
-          <w:rStyle w:val="VerbatimChar"/>
-        </w:rPr>
-        <w:t xml:space="preserve">          1 |        174       50.58      100.00</w:t>
-      </w:r>
-      <w:r>
-        <w:br/>
-      </w:r>
-      <w:r>
-        <w:rPr>
-          <w:rStyle w:val="VerbatimChar"/>
-        </w:rPr>
-        <w:t xml:space="preserve">------------+-----------------------------------</w:t>
-      </w:r>
-      <w:r>
-        <w:br/>
-      </w:r>
-      <w:r>
-        <w:rPr>
-          <w:rStyle w:val="VerbatimChar"/>
-        </w:rPr>
-        <w:t xml:space="preserve">      Total |        344      100.00</w:t>
-      </w:r>
-      <w:r>
-        <w:br/>
-      </w:r>
-      <w:r>
-        <w:br/>
-      </w:r>
-      <w:r>
-        <w:rPr>
-          <w:rStyle w:val="VerbatimChar"/>
-        </w:rPr>
-        <w:t xml:space="preserve">    species |      Freq.     Percent        Cum.</w:t>
-      </w:r>
-      <w:r>
-        <w:br/>
-      </w:r>
-      <w:r>
-        <w:rPr>
-          <w:rStyle w:val="VerbatimChar"/>
-        </w:rPr>
-        <w:t xml:space="preserve">------------+-----------------------------------</w:t>
-      </w:r>
-      <w:r>
-        <w:br/>
-      </w:r>
-      <w:r>
-        <w:rPr>
-          <w:rStyle w:val="VerbatimChar"/>
-        </w:rPr>
-        <w:t xml:space="preserve">     Adelie |        152       44.19       44.19</w:t>
-      </w:r>
-      <w:r>
-        <w:br/>
-      </w:r>
-      <w:r>
-        <w:rPr>
-          <w:rStyle w:val="VerbatimChar"/>
-        </w:rPr>
-        <w:t xml:space="preserve">  Chinstrap |         68       19.77       63.95</w:t>
-      </w:r>
-      <w:r>
-        <w:br/>
-      </w:r>
-      <w:r>
-        <w:rPr>
-          <w:rStyle w:val="VerbatimChar"/>
-        </w:rPr>
-        <w:t xml:space="preserve">     Gentoo |        124       36.05      100.00</w:t>
-      </w:r>
-      <w:r>
-        <w:br/>
-      </w:r>
-      <w:r>
-        <w:rPr>
-          <w:rStyle w:val="VerbatimChar"/>
-        </w:rPr>
-        <w:t xml:space="preserve">------------+-----------------------------------</w:t>
-      </w:r>
-      <w:r>
-        <w:br/>
-      </w:r>
-      <w:r>
-        <w:rPr>
-          <w:rStyle w:val="VerbatimChar"/>
-        </w:rPr>
-        <w:t xml:space="preserve">      Total |        344      100.00</w:t>
-      </w:r>
-    </w:p>
-    <w:p>
-      <w:pPr>
-        <w:pStyle w:val="SourceCode"/>
-      </w:pPr>
-      <w:r>
-        <w:br/>
+        <w:t xml:space="preserve"> </w:t>
+      </w:r>
+      <w:r>
+        <w:rPr>
+          <w:rStyle w:val="KeywordTok"/>
+        </w:rPr>
+        <w:t xml:space="preserve">export</w:t>
       </w:r>
       <w:r>
         <w:rPr>
           <w:rStyle w:val="NormalTok"/>
         </w:rPr>
-        <w:t xml:space="preserve">* Visualize The Data</w:t>
-      </w:r>
-      <w:r>
-        <w:br/>
-      </w:r>
-      <w:r>
-        <w:br/>
+        <w:t xml:space="preserve"> </w:t>
+      </w:r>
+      <w:r>
+        <w:rPr>
+          <w:rStyle w:val="StringTok"/>
+        </w:rPr>
+        <w:t xml:space="preserve">"mybargraph.png"</w:t>
+      </w:r>
+      <w:r>
+        <w:rPr>
+          <w:rStyle w:val="NormalTok"/>
+        </w:rPr>
+        <w:t xml:space="preserve">, </w:t>
       </w:r>
       <w:r>
         <w:rPr>
           <w:rStyle w:val="KeywordTok"/>
         </w:rPr>
+        <w:t xml:space="preserve">replace</w:t>
+      </w:r>
+      <w:r>
+        <w:br/>
+      </w:r>
+      <w:r>
+        <w:br/>
+      </w:r>
+      <w:r>
+        <w:rPr>
+          <w:rStyle w:val="KeywordTok"/>
+        </w:rPr>
+        <w:t xml:space="preserve">twoway</w:t>
+      </w:r>
+      <w:r>
+        <w:rPr>
+          <w:rStyle w:val="NormalTok"/>
+        </w:rPr>
+        <w:t xml:space="preserve"> </w:t>
+      </w:r>
+      <w:r>
+        <w:rPr>
+          <w:rStyle w:val="KeywordTok"/>
+        </w:rPr>
+        <w:t xml:space="preserve">scatter</w:t>
+      </w:r>
+      <w:r>
+        <w:rPr>
+          <w:rStyle w:val="NormalTok"/>
+        </w:rPr>
+        <w:t xml:space="preserve"> culmen_length_mm body_mass_g, </w:t>
+      </w:r>
+      <w:r>
+        <w:rPr>
+          <w:rStyle w:val="DecValTok"/>
+        </w:rPr>
+        <w:t xml:space="preserve">scheme</w:t>
+      </w:r>
+      <w:r>
+        <w:rPr>
+          <w:rStyle w:val="NormalTok"/>
+        </w:rPr>
+        <w:t xml:space="preserve">(s1color) </w:t>
+      </w:r>
+      <w:r>
+        <w:rPr>
+          <w:rStyle w:val="CommentTok"/>
+        </w:rPr>
+        <w:t xml:space="preserve">// scatterplot</w:t>
+      </w:r>
+      <w:r>
+        <w:br/>
+      </w:r>
+      <w:r>
+        <w:br/>
+      </w:r>
+      <w:r>
+        <w:rPr>
+          <w:rStyle w:val="KeywordTok"/>
+        </w:rPr>
+        <w:t xml:space="preserve">quietly</w:t>
+      </w:r>
+      <w:r>
+        <w:rPr>
+          <w:rStyle w:val="NormalTok"/>
+        </w:rPr>
+        <w:t xml:space="preserve"> </w:t>
+      </w:r>
+      <w:r>
+        <w:rPr>
+          <w:rStyle w:val="KeywordTok"/>
+        </w:rPr>
         <w:t xml:space="preserve">graph</w:t>
       </w:r>
       <w:r>
@@ -1284,225 +1455,41 @@
       </w:r>
       <w:r>
         <w:rPr>
-          <w:rStyle w:val="BaseNTok"/>
-        </w:rPr>
-        <w:t xml:space="preserve">bar</w:t>
+          <w:rStyle w:val="KeywordTok"/>
+        </w:rPr>
+        <w:t xml:space="preserve">export</w:t>
       </w:r>
       <w:r>
         <w:rPr>
           <w:rStyle w:val="NormalTok"/>
         </w:rPr>
-        <w:t xml:space="preserve"> body_mass_g, </w:t>
-      </w:r>
-      <w:r>
-        <w:rPr>
-          <w:rStyle w:val="BaseNTok"/>
-        </w:rPr>
-        <w:t xml:space="preserve">over</w:t>
+        <w:t xml:space="preserve"> </w:t>
+      </w:r>
+      <w:r>
+        <w:rPr>
+          <w:rStyle w:val="StringTok"/>
+        </w:rPr>
+        <w:t xml:space="preserve">"myscatterplot.png"</w:t>
       </w:r>
       <w:r>
         <w:rPr>
           <w:rStyle w:val="NormalTok"/>
         </w:rPr>
-        <w:t xml:space="preserve">(species) </w:t>
-      </w:r>
-      <w:r>
-        <w:rPr>
-          <w:rStyle w:val="DecValTok"/>
-        </w:rPr>
-        <w:t xml:space="preserve">scheme</w:t>
-      </w:r>
-      <w:r>
-        <w:rPr>
-          <w:rStyle w:val="NormalTok"/>
-        </w:rPr>
-        <w:t xml:space="preserve">(s1color) </w:t>
-      </w:r>
-      <w:r>
-        <w:rPr>
-          <w:rStyle w:val="CommentTok"/>
-        </w:rPr>
-        <w:t xml:space="preserve">// bar graph</w:t>
-      </w:r>
-      <w:r>
-        <w:br/>
-      </w:r>
-      <w:r>
-        <w:br/>
+        <w:t xml:space="preserve">, </w:t>
       </w:r>
       <w:r>
         <w:rPr>
           <w:rStyle w:val="KeywordTok"/>
         </w:rPr>
-        <w:t xml:space="preserve">quietly</w:t>
-      </w:r>
-      <w:r>
-        <w:rPr>
-          <w:rStyle w:val="NormalTok"/>
-        </w:rPr>
-        <w:t xml:space="preserve"> </w:t>
-      </w:r>
-      <w:r>
-        <w:rPr>
-          <w:rStyle w:val="KeywordTok"/>
-        </w:rPr>
-        <w:t xml:space="preserve">graph</w:t>
-      </w:r>
-      <w:r>
-        <w:rPr>
-          <w:rStyle w:val="NormalTok"/>
-        </w:rPr>
-        <w:t xml:space="preserve"> </w:t>
-      </w:r>
-      <w:r>
-        <w:rPr>
-          <w:rStyle w:val="KeywordTok"/>
-        </w:rPr>
-        <w:t xml:space="preserve">export</w:t>
-      </w:r>
-      <w:r>
-        <w:rPr>
-          <w:rStyle w:val="NormalTok"/>
-        </w:rPr>
-        <w:t xml:space="preserve"> </w:t>
-      </w:r>
-      <w:r>
-        <w:rPr>
-          <w:rStyle w:val="StringTok"/>
-        </w:rPr>
-        <w:t xml:space="preserve">"mybargraph.png"</w:t>
-      </w:r>
-      <w:r>
-        <w:rPr>
-          <w:rStyle w:val="NormalTok"/>
-        </w:rPr>
-        <w:t xml:space="preserve">, </w:t>
-      </w:r>
-      <w:r>
-        <w:rPr>
-          <w:rStyle w:val="KeywordTok"/>
-        </w:rPr>
         <w:t xml:space="preserve">replace</w:t>
       </w:r>
-      <w:r>
-        <w:br/>
-      </w:r>
-      <w:r>
-        <w:br/>
-      </w:r>
-      <w:r>
-        <w:rPr>
-          <w:rStyle w:val="KeywordTok"/>
-        </w:rPr>
-        <w:t xml:space="preserve">twoway</w:t>
-      </w:r>
-      <w:r>
-        <w:rPr>
-          <w:rStyle w:val="NormalTok"/>
-        </w:rPr>
-        <w:t xml:space="preserve"> </w:t>
-      </w:r>
-      <w:r>
-        <w:rPr>
-          <w:rStyle w:val="KeywordTok"/>
-        </w:rPr>
-        <w:t xml:space="preserve">scatter</w:t>
-      </w:r>
-      <w:r>
-        <w:rPr>
-          <w:rStyle w:val="NormalTok"/>
-        </w:rPr>
-        <w:t xml:space="preserve"> culmen_length_mm body_mass_g, </w:t>
-      </w:r>
-      <w:r>
-        <w:rPr>
-          <w:rStyle w:val="DecValTok"/>
-        </w:rPr>
-        <w:t xml:space="preserve">scheme</w:t>
-      </w:r>
-      <w:r>
-        <w:rPr>
-          <w:rStyle w:val="NormalTok"/>
-        </w:rPr>
-        <w:t xml:space="preserve">(s1color) </w:t>
-      </w:r>
-      <w:r>
-        <w:rPr>
-          <w:rStyle w:val="CommentTok"/>
-        </w:rPr>
-        <w:t xml:space="preserve">// scatterplot</w:t>
-      </w:r>
-      <w:r>
-        <w:br/>
-      </w:r>
-      <w:r>
-        <w:br/>
-      </w:r>
-      <w:r>
-        <w:rPr>
-          <w:rStyle w:val="KeywordTok"/>
-        </w:rPr>
-        <w:t xml:space="preserve">quietly</w:t>
-      </w:r>
-      <w:r>
-        <w:rPr>
-          <w:rStyle w:val="NormalTok"/>
-        </w:rPr>
-        <w:t xml:space="preserve"> </w:t>
-      </w:r>
-      <w:r>
-        <w:rPr>
-          <w:rStyle w:val="KeywordTok"/>
-        </w:rPr>
-        <w:t xml:space="preserve">graph</w:t>
-      </w:r>
-      <w:r>
-        <w:rPr>
-          <w:rStyle w:val="NormalTok"/>
-        </w:rPr>
-        <w:t xml:space="preserve"> </w:t>
-      </w:r>
-      <w:r>
-        <w:rPr>
-          <w:rStyle w:val="KeywordTok"/>
-        </w:rPr>
-        <w:t xml:space="preserve">export</w:t>
-      </w:r>
-      <w:r>
-        <w:rPr>
-          <w:rStyle w:val="NormalTok"/>
-        </w:rPr>
-        <w:t xml:space="preserve"> </w:t>
-      </w:r>
-      <w:r>
-        <w:rPr>
-          <w:rStyle w:val="StringTok"/>
-        </w:rPr>
-        <w:t xml:space="preserve">"myscatterplot.png"</w:t>
-      </w:r>
-      <w:r>
-        <w:rPr>
-          <w:rStyle w:val="NormalTok"/>
-        </w:rPr>
-        <w:t xml:space="preserve">, </w:t>
-      </w:r>
-      <w:r>
-        <w:rPr>
-          <w:rStyle w:val="KeywordTok"/>
-        </w:rPr>
-        <w:t xml:space="preserve">replace</w:t>
-      </w:r>
-    </w:p>
-    <w:p>
-      <w:pPr>
-        <w:pStyle w:val="SourceCode"/>
-      </w:pPr>
     </w:p>
     <w:tbl>
       <w:tblPr>
         <w:tblStyle w:val="Table"/>
         <w:tblW w:type="pct" w:w="5000"/>
         <w:tblLook w:firstRow="0" w:lastRow="0" w:firstColumn="0" w:lastColumn="0" w:noHBand="0" w:noVBand="0" w:val="0000"/>
+        <w:jc w:val="start"/>
       </w:tblPr>
       <w:tblGrid>
         <w:gridCol w:w="3960"/>
@@ -1516,6 +1503,7 @@
               <w:tblStyle w:val="Table"/>
               <w:tblW w:type="pct" w:w="5000"/>
               <w:tblLook w:firstRow="0" w:lastRow="0" w:firstColumn="0" w:lastColumn="0" w:noHBand="0" w:noVBand="0" w:val="0000"/>
+              <w:jc w:val="start"/>
             </w:tblPr>
             <w:tblGrid>
               <w:gridCol w:w="7920"/>
@@ -1525,14 +1513,13 @@
                 <w:tcPr/>
                 <w:p>
                   <w:pPr>
-                    <w:pStyle w:val="Figure"/>
                     <w:jc w:val="center"/>
                     <w:jc w:val="center"/>
                   </w:pPr>
                   <w:r>
                     <w:drawing>
                       <wp:inline>
-                        <wp:extent cx="2971800" cy="2161032"/>
+                        <wp:extent cx="2971800" cy="2159718"/>
                         <wp:effectExtent b="0" l="0" r="0" t="0"/>
                         <wp:docPr descr="" title="" id="30" name="Picture"/>
                         <a:graphic>
@@ -1553,7 +1540,7 @@
                               <pic:spPr bwMode="auto">
                                 <a:xfrm>
                                   <a:off x="0" y="0"/>
-                                  <a:ext cx="2971800" cy="2161032"/>
+                                  <a:ext cx="2971800" cy="2159718"/>
                                 </a:xfrm>
                                 <a:prstGeom prst="rect">
                                   <a:avLst/>
@@ -1614,6 +1601,7 @@
         <w:tblStyle w:val="Table"/>
         <w:tblW w:type="pct" w:w="2500"/>
         <w:tblLook w:firstRow="0" w:lastRow="0" w:firstColumn="0" w:lastColumn="0" w:noHBand="0" w:noVBand="0" w:val="0000"/>
+        <w:jc w:val="start"/>
       </w:tblPr>
       <w:tblGrid>
         <w:gridCol w:w="3960"/>
@@ -1626,6 +1614,7 @@
               <w:tblStyle w:val="Table"/>
               <w:tblW w:type="pct" w:w="5000"/>
               <w:tblLook w:firstRow="0" w:lastRow="0" w:firstColumn="0" w:lastColumn="0" w:noHBand="0" w:noVBand="0" w:val="0000"/>
+              <w:jc w:val="start"/>
             </w:tblPr>
             <w:tblGrid>
               <w:gridCol w:w="7920"/>
@@ -1635,14 +1624,13 @@
                 <w:tcPr/>
                 <w:p>
                   <w:pPr>
-                    <w:pStyle w:val="Figure"/>
                     <w:jc w:val="center"/>
                     <w:jc w:val="center"/>
                   </w:pPr>
                   <w:r>
                     <w:drawing>
                       <wp:inline>
-                        <wp:extent cx="2971800" cy="2161032"/>
+                        <wp:extent cx="2971800" cy="2159718"/>
                         <wp:effectExtent b="0" l="0" r="0" t="0"/>
                         <wp:docPr descr="" title="" id="33" name="Picture"/>
                         <a:graphic>
@@ -1663,7 +1651,7 @@
                               <pic:spPr bwMode="auto">
                                 <a:xfrm>
                                   <a:off x="0" y="0"/>
-                                  <a:ext cx="2971800" cy="2161032"/>
+                                  <a:ext cx="2971800" cy="2159718"/>
                                 </a:xfrm>
                                 <a:prstGeom prst="rect">
                                   <a:avLst/>
@@ -2020,6 +2008,7 @@
         <w:tblStyle w:val="Table"/>
         <w:tblW w:type="pct" w:w="5000"/>
         <w:tblLook w:firstRow="0" w:lastRow="0" w:firstColumn="0" w:lastColumn="0" w:noHBand="0" w:noVBand="0" w:val="0000"/>
+        <w:jc w:val="start"/>
       </w:tblPr>
       <w:tblGrid>
         <w:gridCol w:w="7920"/>
@@ -2029,7 +2018,6 @@
           <w:tcPr/>
           <w:p>
             <w:pPr>
-              <w:pStyle w:val="Figure"/>
               <w:jc w:val="center"/>
             </w:pPr>
             <w:r>

</xml_diff>

<commit_message>
update to typst; diagrams NEED WORK!!!
</commit_message>
<xml_diff>
--- a/workflow/workflow.docx
+++ b/workflow/workflow.docx
@@ -29,7 +29,7 @@
         <w:pStyle w:val="Date"/>
       </w:pPr>
       <w:r>
-        <w:t xml:space="preserve">2023-10-24</w:t>
+        <w:t xml:space="preserve">2024-02-12</w:t>
       </w:r>
     </w:p>
     <w:sdt>
@@ -121,82 +121,61 @@
         <w:t xml:space="preserve">2. Visually and Conceptually</w:t>
       </w:r>
     </w:p>
-    <w:tbl>
-      <w:tblPr>
-        <w:tblStyle w:val="Table"/>
-        <w:tblW w:type="pct" w:w="5000"/>
-        <w:tblLook w:firstRow="0" w:lastRow="0" w:firstColumn="0" w:lastColumn="0" w:noHBand="0" w:noVBand="0" w:val="0000"/>
-        <w:jc w:val="start"/>
-      </w:tblPr>
-      <w:tblGrid>
-        <w:gridCol w:w="7920"/>
-      </w:tblGrid>
-      <w:tr>
-        <w:tc>
-          <w:tcPr/>
-          <w:p>
-            <w:pPr>
-              <w:jc w:val="center"/>
-            </w:pPr>
-            <w:r>
-              <w:drawing>
-                <wp:inline>
-                  <wp:extent cx="5943600" cy="3447288"/>
-                  <wp:effectExtent b="0" l="0" r="0" t="0"/>
-                  <wp:docPr descr="" title="" id="22" name="Picture"/>
-                  <a:graphic>
-                    <a:graphicData uri="http://schemas.openxmlformats.org/drawingml/2006/picture">
-                      <pic:pic>
-                        <pic:nvPicPr>
-                          <pic:cNvPr descr="workflow_files/figure-docx/unnamed-chunk-3-1.png" id="23" name="Picture"/>
-                          <pic:cNvPicPr>
-                            <a:picLocks noChangeArrowheads="1" noChangeAspect="1"/>
-                          </pic:cNvPicPr>
-                        </pic:nvPicPr>
-                        <pic:blipFill>
-                          <a:blip r:embed="rId21"/>
-                          <a:stretch>
-                            <a:fillRect/>
-                          </a:stretch>
-                        </pic:blipFill>
-                        <pic:spPr bwMode="auto">
-                          <a:xfrm>
-                            <a:off x="0" y="0"/>
-                            <a:ext cx="5943600" cy="3447288"/>
-                          </a:xfrm>
-                          <a:prstGeom prst="rect">
-                            <a:avLst/>
-                          </a:prstGeom>
-                          <a:noFill/>
-                          <a:ln w="9525">
-                            <a:noFill/>
-                            <a:headEnd/>
-                            <a:tailEnd/>
-                          </a:ln>
-                        </pic:spPr>
-                      </pic:pic>
-                    </a:graphicData>
-                  </a:graphic>
-                </wp:inline>
-              </w:drawing>
-            </w:r>
-          </w:p>
-          <w:p>
-            <w:pPr>
-              <w:jc w:val="center"/>
-            </w:pPr>
-            <w:pPr>
-              <w:jc w:val="start"/>
-              <w:spacing w:before="200"/>
-              <w:pStyle w:val="ImageCaption"/>
-            </w:pPr>
-            <w:r>
-              <w:t xml:space="preserve">A Common Workflow</w:t>
-            </w:r>
-          </w:p>
-        </w:tc>
-      </w:tr>
-    </w:tbl>
+    <w:p>
+      <w:pPr>
+        <w:pStyle w:val="CaptionedFigure"/>
+      </w:pPr>
+      <w:r>
+        <w:drawing>
+          <wp:inline>
+            <wp:extent cx="5943600" cy="7785022"/>
+            <wp:effectExtent b="0" l="0" r="0" t="0"/>
+            <wp:docPr descr="A Common Workflow" title="" id="22" name="Picture"/>
+            <a:graphic>
+              <a:graphicData uri="http://schemas.openxmlformats.org/drawingml/2006/picture">
+                <pic:pic>
+                  <pic:nvPicPr>
+                    <pic:cNvPr descr="workflow.png" id="23" name="Picture"/>
+                    <pic:cNvPicPr>
+                      <a:picLocks noChangeArrowheads="1" noChangeAspect="1"/>
+                    </pic:cNvPicPr>
+                  </pic:nvPicPr>
+                  <pic:blipFill>
+                    <a:blip r:embed="rId21"/>
+                    <a:stretch>
+                      <a:fillRect/>
+                    </a:stretch>
+                  </pic:blipFill>
+                  <pic:spPr bwMode="auto">
+                    <a:xfrm>
+                      <a:off x="0" y="0"/>
+                      <a:ext cx="5943600" cy="7785022"/>
+                    </a:xfrm>
+                    <a:prstGeom prst="rect">
+                      <a:avLst/>
+                    </a:prstGeom>
+                    <a:noFill/>
+                    <a:ln w="9525">
+                      <a:noFill/>
+                      <a:headEnd/>
+                      <a:tailEnd/>
+                    </a:ln>
+                  </pic:spPr>
+                </pic:pic>
+              </a:graphicData>
+            </a:graphic>
+          </wp:inline>
+        </w:drawing>
+      </w:r>
+    </w:p>
+    <w:p>
+      <w:pPr>
+        <w:pStyle w:val="ImageCaption"/>
+      </w:pPr>
+      <w:r>
+        <w:t xml:space="preserve">A Common Workflow</w:t>
+      </w:r>
+    </w:p>
     <w:bookmarkEnd w:id="24"/>
     <w:bookmarkStart w:id="25" w:name="characteristics-of-good-workflows"/>
     <w:p>
@@ -425,6 +404,7 @@
         <w:tblW w:type="pct" w:w="3681"/>
         <w:tblLook w:firstRow="1" w:lastRow="0" w:firstColumn="0" w:lastColumn="0" w:noHBand="0" w:noVBand="0" w:val="0020"/>
         <w:jc w:val="start"/>
+        <w:tblLayout w:type="fixed"/>
         <w:tblCaption w:val="Tools for Different Workflows"/>
       </w:tblPr>
       <w:tblGrid>
@@ -1490,6 +1470,7 @@
         <w:tblW w:type="pct" w:w="5000"/>
         <w:tblLook w:firstRow="0" w:lastRow="0" w:firstColumn="0" w:lastColumn="0" w:noHBand="0" w:noVBand="0" w:val="0000"/>
         <w:jc w:val="start"/>
+        <w:tblLayout w:type="fixed"/>
       </w:tblPr>
       <w:tblGrid>
         <w:gridCol w:w="3960"/>
@@ -1498,545 +1479,28 @@
       <w:tr>
         <w:tc>
           <w:tcPr/>
-          <w:tbl>
-            <w:tblPr>
-              <w:tblStyle w:val="Table"/>
-              <w:tblW w:type="pct" w:w="5000"/>
-              <w:tblLook w:firstRow="0" w:lastRow="0" w:firstColumn="0" w:lastColumn="0" w:noHBand="0" w:noVBand="0" w:val="0000"/>
-              <w:jc w:val="start"/>
-            </w:tblPr>
-            <w:tblGrid>
-              <w:gridCol w:w="7920"/>
-            </w:tblGrid>
-            <w:tr>
-              <w:tc>
-                <w:tcPr/>
-                <w:p>
-                  <w:pPr>
-                    <w:jc w:val="center"/>
-                    <w:jc w:val="center"/>
-                  </w:pPr>
-                  <w:r>
-                    <w:drawing>
-                      <wp:inline>
-                        <wp:extent cx="2971800" cy="2159718"/>
-                        <wp:effectExtent b="0" l="0" r="0" t="0"/>
-                        <wp:docPr descr="" title="" id="30" name="Picture"/>
-                        <a:graphic>
-                          <a:graphicData uri="http://schemas.openxmlformats.org/drawingml/2006/picture">
-                            <pic:pic>
-                              <pic:nvPicPr>
-                                <pic:cNvPr descr="mybargraph.png" id="31" name="Picture"/>
-                                <pic:cNvPicPr>
-                                  <a:picLocks noChangeArrowheads="1" noChangeAspect="1"/>
-                                </pic:cNvPicPr>
-                              </pic:nvPicPr>
-                              <pic:blipFill>
-                                <a:blip r:embed="rId29"/>
-                                <a:stretch>
-                                  <a:fillRect/>
-                                </a:stretch>
-                              </pic:blipFill>
-                              <pic:spPr bwMode="auto">
-                                <a:xfrm>
-                                  <a:off x="0" y="0"/>
-                                  <a:ext cx="2971800" cy="2159718"/>
-                                </a:xfrm>
-                                <a:prstGeom prst="rect">
-                                  <a:avLst/>
-                                </a:prstGeom>
-                                <a:noFill/>
-                                <a:ln w="9525">
-                                  <a:noFill/>
-                                  <a:headEnd/>
-                                  <a:tailEnd/>
-                                </a:ln>
-                              </pic:spPr>
-                            </pic:pic>
-                          </a:graphicData>
-                        </a:graphic>
-                      </wp:inline>
-                    </w:drawing>
-                  </w:r>
-                </w:p>
-                <w:p>
-                  <w:pPr>
-                    <w:jc w:val="center"/>
-                    <w:jc w:val="center"/>
-                  </w:pPr>
-                  <w:pPr>
-                    <w:jc w:val="start"/>
-                    <w:spacing w:before="200"/>
-                    <w:pStyle w:val="ImageCaption"/>
-                  </w:pPr>
-                  <w:r>
-                    <w:t xml:space="preserve">Bar Graph of Penguin Species</w:t>
-                  </w:r>
-                </w:p>
-              </w:tc>
-            </w:tr>
-          </w:tbl>
-          <w:p/>
-        </w:tc>
-        <w:tc>
-          <w:tcPr/>
           <w:p>
             <w:pPr>
-              <w:jc w:val="center"/>
-            </w:pPr>
-            <w:r>
-              <w:t xml:space="preserve"> </w:t>
-            </w:r>
-          </w:p>
-        </w:tc>
-      </w:tr>
-    </w:tbl>
-    <w:p>
-      <w:pPr>
-        <w:framePr w:w="0" w:h="0" w:vAnchor="margin" w:hAnchor="margin" w:xAlign="right" w:yAlign="top"/>
-      </w:pPr>
-    </w:p>
-    <w:tbl>
-      <w:tblPr>
-        <w:tblStyle w:val="Table"/>
-        <w:tblW w:type="pct" w:w="2500"/>
-        <w:tblLook w:firstRow="0" w:lastRow="0" w:firstColumn="0" w:lastColumn="0" w:noHBand="0" w:noVBand="0" w:val="0000"/>
-        <w:jc w:val="start"/>
-      </w:tblPr>
-      <w:tblGrid>
-        <w:gridCol w:w="3960"/>
-      </w:tblGrid>
-      <w:tr>
-        <w:tc>
-          <w:tcPr/>
-          <w:tbl>
-            <w:tblPr>
-              <w:tblStyle w:val="Table"/>
-              <w:tblW w:type="pct" w:w="5000"/>
-              <w:tblLook w:firstRow="0" w:lastRow="0" w:firstColumn="0" w:lastColumn="0" w:noHBand="0" w:noVBand="0" w:val="0000"/>
-              <w:jc w:val="start"/>
-            </w:tblPr>
-            <w:tblGrid>
-              <w:gridCol w:w="7920"/>
-            </w:tblGrid>
-            <w:tr>
-              <w:tc>
-                <w:tcPr/>
-                <w:p>
-                  <w:pPr>
-                    <w:jc w:val="center"/>
-                    <w:jc w:val="center"/>
-                  </w:pPr>
-                  <w:r>
-                    <w:drawing>
-                      <wp:inline>
-                        <wp:extent cx="2971800" cy="2159718"/>
-                        <wp:effectExtent b="0" l="0" r="0" t="0"/>
-                        <wp:docPr descr="" title="" id="33" name="Picture"/>
-                        <a:graphic>
-                          <a:graphicData uri="http://schemas.openxmlformats.org/drawingml/2006/picture">
-                            <pic:pic>
-                              <pic:nvPicPr>
-                                <pic:cNvPr descr="myscatterplot.png" id="34" name="Picture"/>
-                                <pic:cNvPicPr>
-                                  <a:picLocks noChangeArrowheads="1" noChangeAspect="1"/>
-                                </pic:cNvPicPr>
-                              </pic:nvPicPr>
-                              <pic:blipFill>
-                                <a:blip r:embed="rId32"/>
-                                <a:stretch>
-                                  <a:fillRect/>
-                                </a:stretch>
-                              </pic:blipFill>
-                              <pic:spPr bwMode="auto">
-                                <a:xfrm>
-                                  <a:off x="0" y="0"/>
-                                  <a:ext cx="2971800" cy="2159718"/>
-                                </a:xfrm>
-                                <a:prstGeom prst="rect">
-                                  <a:avLst/>
-                                </a:prstGeom>
-                                <a:noFill/>
-                                <a:ln w="9525">
-                                  <a:noFill/>
-                                  <a:headEnd/>
-                                  <a:tailEnd/>
-                                </a:ln>
-                              </pic:spPr>
-                            </pic:pic>
-                          </a:graphicData>
-                        </a:graphic>
-                      </wp:inline>
-                    </w:drawing>
-                  </w:r>
-                </w:p>
-                <w:p>
-                  <w:pPr>
-                    <w:jc w:val="center"/>
-                    <w:jc w:val="center"/>
-                  </w:pPr>
-                  <w:pPr>
-                    <w:jc w:val="start"/>
-                    <w:spacing w:before="200"/>
-                    <w:pStyle w:val="ImageCaption"/>
-                  </w:pPr>
-                  <w:r>
-                    <w:t xml:space="preserve">Scatterplot of Culmen Length by Body Mass</w:t>
-                  </w:r>
-                </w:p>
-              </w:tc>
-            </w:tr>
-          </w:tbl>
-          <w:p/>
-        </w:tc>
-      </w:tr>
-    </w:tbl>
-    <w:p>
-      <w:pPr>
-        <w:pStyle w:val="SourceCode"/>
-      </w:pPr>
-      <w:r>
-        <w:br/>
-      </w:r>
-      <w:r>
-        <w:rPr>
-          <w:rStyle w:val="NormalTok"/>
-        </w:rPr>
-        <w:t xml:space="preserve">* Analyze</w:t>
-      </w:r>
-      <w:r>
-        <w:br/>
-      </w:r>
-      <w:r>
-        <w:br/>
-      </w:r>
-      <w:r>
-        <w:rPr>
-          <w:rStyle w:val="KeywordTok"/>
-        </w:rPr>
-        <w:t xml:space="preserve">regress</w:t>
-      </w:r>
-      <w:r>
-        <w:rPr>
-          <w:rStyle w:val="NormalTok"/>
-        </w:rPr>
-        <w:t xml:space="preserve"> culmen_length_mm body_mass_g </w:t>
-      </w:r>
-      <w:r>
-        <w:rPr>
-          <w:rStyle w:val="CommentTok"/>
-        </w:rPr>
-        <w:t xml:space="preserve">// regress culmen length on body mass</w:t>
-      </w:r>
-    </w:p>
-    <w:p>
-      <w:pPr>
-        <w:pStyle w:val="SourceCode"/>
-      </w:pPr>
-      <w:r>
-        <w:rPr>
-          <w:rStyle w:val="VerbatimChar"/>
-        </w:rPr>
-        <w:t xml:space="preserve">      Source |       SS           df       MS      Number of obs   =       342</w:t>
-      </w:r>
-      <w:r>
-        <w:br/>
-      </w:r>
-      <w:r>
-        <w:rPr>
-          <w:rStyle w:val="VerbatimChar"/>
-        </w:rPr>
-        <w:t xml:space="preserve">-------------+----------------------------------   F(1, 340)       =    186.44</w:t>
-      </w:r>
-      <w:r>
-        <w:br/>
-      </w:r>
-      <w:r>
-        <w:rPr>
-          <w:rStyle w:val="VerbatimChar"/>
-        </w:rPr>
-        <w:t xml:space="preserve">       Model |  3599.71136         1  3599.71136   Prob &gt; F        =    0.0000</w:t>
-      </w:r>
-      <w:r>
-        <w:br/>
-      </w:r>
-      <w:r>
-        <w:rPr>
-          <w:rStyle w:val="VerbatimChar"/>
-        </w:rPr>
-        <w:t xml:space="preserve">    Residual |  6564.49417       340  19.3073358   R-squared       =    0.3542</w:t>
-      </w:r>
-      <w:r>
-        <w:br/>
-      </w:r>
-      <w:r>
-        <w:rPr>
-          <w:rStyle w:val="VerbatimChar"/>
-        </w:rPr>
-        <w:t xml:space="preserve">-------------+----------------------------------   Adj R-squared   =    0.3523</w:t>
-      </w:r>
-      <w:r>
-        <w:br/>
-      </w:r>
-      <w:r>
-        <w:rPr>
-          <w:rStyle w:val="VerbatimChar"/>
-        </w:rPr>
-        <w:t xml:space="preserve">       Total |  10164.2055       341  29.8070543   Root MSE        =     4.394</w:t>
-      </w:r>
-      <w:r>
-        <w:br/>
-      </w:r>
-      <w:r>
-        <w:br/>
-      </w:r>
-      <w:r>
-        <w:rPr>
-          <w:rStyle w:val="VerbatimChar"/>
-        </w:rPr>
-        <w:t xml:space="preserve">------------------------------------------------------------------------------</w:t>
-      </w:r>
-      <w:r>
-        <w:br/>
-      </w:r>
-      <w:r>
-        <w:rPr>
-          <w:rStyle w:val="VerbatimChar"/>
-        </w:rPr>
-        <w:t xml:space="preserve">culmen_len~m | Coefficient  Std. err.      t    P&gt;|t|     [95% conf. interval]</w:t>
-      </w:r>
-      <w:r>
-        <w:br/>
-      </w:r>
-      <w:r>
-        <w:rPr>
-          <w:rStyle w:val="VerbatimChar"/>
-        </w:rPr>
-        <w:t xml:space="preserve">-------------+----------------------------------------------------------------</w:t>
-      </w:r>
-      <w:r>
-        <w:br/>
-      </w:r>
-      <w:r>
-        <w:rPr>
-          <w:rStyle w:val="VerbatimChar"/>
-        </w:rPr>
-        <w:t xml:space="preserve"> body_mass_g |   .0040514   .0002967    13.65   0.000     .0034678     .004635</w:t>
-      </w:r>
-      <w:r>
-        <w:br/>
-      </w:r>
-      <w:r>
-        <w:rPr>
-          <w:rStyle w:val="VerbatimChar"/>
-        </w:rPr>
-        <w:t xml:space="preserve">       _cons |   26.89887   1.269148    21.19   0.000      24.4025    29.39524</w:t>
-      </w:r>
-      <w:r>
-        <w:br/>
-      </w:r>
-      <w:r>
-        <w:rPr>
-          <w:rStyle w:val="VerbatimChar"/>
-        </w:rPr>
-        <w:t xml:space="preserve">------------------------------------------------------------------------------</w:t>
-      </w:r>
-    </w:p>
-    <w:bookmarkEnd w:id="35"/>
-    <w:bookmarkStart w:id="39" w:name="multiple-person-workflows"/>
-    <w:p>
-      <w:pPr>
-        <w:pStyle w:val="Heading1"/>
-      </w:pPr>
-      <w:r>
-        <w:t xml:space="preserve">6. Multiple Person Workflows</w:t>
-      </w:r>
-    </w:p>
-    <w:p>
-      <w:pPr>
-        <w:pStyle w:val="FirstParagraph"/>
-      </w:pPr>
-      <w:r>
-        <w:t xml:space="preserve">When workflows involve multiple people, all of the above considerations apply, but the situation often becomes more complex. Two hypothetical multiple person workflows are illustrated below.</w:t>
-      </w:r>
-    </w:p>
-    <w:p>
-      <w:pPr>
-        <w:pStyle w:val="BodyText"/>
-      </w:pPr>
-      <w:r>
-        <w:t xml:space="preserve">In the diagram below, the workflow on the left is</w:t>
-      </w:r>
-      <w:r>
-        <w:t xml:space="preserve"> </w:t>
-      </w:r>
-      <w:r>
-        <w:rPr>
-          <w:iCs/>
-          <w:i/>
-        </w:rPr>
-        <w:t xml:space="preserve">uncoordinated</w:t>
-      </w:r>
-      <w:r>
-        <w:t xml:space="preserve">. Each person’s work is not available to the others, which may cause difficulties if people’s work is supposed to build on the work of others. If one team member makes updates or corrects errors, the results of these efforts are not automatically available to the others.</w:t>
-      </w:r>
-    </w:p>
-    <w:p>
-      <w:pPr>
-        <w:pStyle w:val="BodyText"/>
-      </w:pPr>
-      <w:r>
-        <w:t xml:space="preserve">In contrast, in the diagram below, the workflow on the right is</w:t>
-      </w:r>
-      <w:r>
-        <w:t xml:space="preserve"> </w:t>
-      </w:r>
-      <w:r>
-        <w:rPr>
-          <w:iCs/>
-          <w:i/>
-        </w:rPr>
-        <w:t xml:space="preserve">coordinated</w:t>
-      </w:r>
-      <w:r>
-        <w:t xml:space="preserve">. Each person’s work is available to the others so that updates and corrections to errors are propagated through the workflow, and into final analyses and visualizations.</w:t>
-      </w:r>
-    </w:p>
-    <w:p>
-      <w:pPr>
-        <w:pStyle w:val="BodyText"/>
-      </w:pPr>
-      <w:r>
-        <w:t xml:space="preserve">It is often the case that a</w:t>
-      </w:r>
-      <w:r>
-        <w:t xml:space="preserve"> </w:t>
-      </w:r>
-      <w:r>
-        <w:rPr>
-          <w:iCs/>
-          <w:i/>
-        </w:rPr>
-        <w:t xml:space="preserve">coordinated</w:t>
-      </w:r>
-      <w:r>
-        <w:t xml:space="preserve"> </w:t>
-      </w:r>
-      <w:r>
-        <w:t xml:space="preserve">workflow requires more</w:t>
-      </w:r>
-      <w:r>
-        <w:t xml:space="preserve"> </w:t>
-      </w:r>
-      <w:r>
-        <w:rPr>
-          <w:iCs/>
-          <w:i/>
-        </w:rPr>
-        <w:t xml:space="preserve">coordination</w:t>
-      </w:r>
-      <w:r>
-        <w:t xml:space="preserve">,</w:t>
-      </w:r>
-      <w:r>
-        <w:t xml:space="preserve"> </w:t>
-      </w:r>
-      <w:r>
-        <w:rPr>
-          <w:iCs/>
-          <w:i/>
-        </w:rPr>
-        <w:t xml:space="preserve">time</w:t>
-      </w:r>
-      <w:r>
-        <w:t xml:space="preserve"> </w:t>
-      </w:r>
-      <w:r>
-        <w:t xml:space="preserve">and</w:t>
-      </w:r>
-      <w:r>
-        <w:t xml:space="preserve"> </w:t>
-      </w:r>
-      <w:r>
-        <w:rPr>
-          <w:iCs/>
-          <w:i/>
-        </w:rPr>
-        <w:t xml:space="preserve">energy</w:t>
-      </w:r>
-      <w:r>
-        <w:t xml:space="preserve"> </w:t>
-      </w:r>
-      <w:r>
-        <w:t xml:space="preserve">to implement than an</w:t>
-      </w:r>
-      <w:r>
-        <w:t xml:space="preserve"> </w:t>
-      </w:r>
-      <w:r>
-        <w:rPr>
-          <w:iCs/>
-          <w:i/>
-        </w:rPr>
-        <w:t xml:space="preserve">uncoordinated</w:t>
-      </w:r>
-      <w:r>
-        <w:t xml:space="preserve"> </w:t>
-      </w:r>
-      <w:r>
-        <w:t xml:space="preserve">workflow, but a</w:t>
-      </w:r>
-      <w:r>
-        <w:t xml:space="preserve"> </w:t>
-      </w:r>
-      <w:r>
-        <w:rPr>
-          <w:iCs/>
-          <w:i/>
-        </w:rPr>
-        <w:t xml:space="preserve">coordinated</w:t>
-      </w:r>
-      <w:r>
-        <w:t xml:space="preserve"> </w:t>
-      </w:r>
-      <w:r>
-        <w:t xml:space="preserve">workflow is likely to pay benefits in terms of all of the advantages of good workflows listed above.</w:t>
-      </w:r>
-    </w:p>
-    <w:tbl>
-      <w:tblPr>
-        <w:tblStyle w:val="Table"/>
-        <w:tblW w:type="pct" w:w="5000"/>
-        <w:tblLook w:firstRow="0" w:lastRow="0" w:firstColumn="0" w:lastColumn="0" w:noHBand="0" w:noVBand="0" w:val="0000"/>
-        <w:jc w:val="start"/>
-      </w:tblPr>
-      <w:tblGrid>
-        <w:gridCol w:w="7920"/>
-      </w:tblGrid>
-      <w:tr>
-        <w:tc>
-          <w:tcPr/>
-          <w:p>
-            <w:pPr>
-              <w:jc w:val="center"/>
+              <w:pStyle w:val="CaptionedFigure"/>
+              <w:jc w:val="left"/>
             </w:pPr>
             <w:r>
               <w:drawing>
                 <wp:inline>
-                  <wp:extent cx="5943600" cy="3447288"/>
+                  <wp:extent cx="5943600" cy="4322618"/>
                   <wp:effectExtent b="0" l="0" r="0" t="0"/>
-                  <wp:docPr descr="" title="" id="37" name="Picture"/>
+                  <wp:docPr descr="Bar Graph of Penguin Species" title="" id="30" name="Picture"/>
                   <a:graphic>
                     <a:graphicData uri="http://schemas.openxmlformats.org/drawingml/2006/picture">
                       <pic:pic>
                         <pic:nvPicPr>
-                          <pic:cNvPr descr="workflow_files/figure-docx/unnamed-chunk-9-1.png" id="38" name="Picture"/>
+                          <pic:cNvPr descr="mybargraph.png" id="31" name="Picture"/>
                           <pic:cNvPicPr>
                             <a:picLocks noChangeArrowheads="1" noChangeAspect="1"/>
                           </pic:cNvPicPr>
                         </pic:nvPicPr>
                         <pic:blipFill>
-                          <a:blip r:embed="rId36"/>
+                          <a:blip r:embed="rId29"/>
                           <a:stretch>
                             <a:fillRect/>
                           </a:stretch>
@@ -2044,7 +1508,7 @@
                         <pic:spPr bwMode="auto">
                           <a:xfrm>
                             <a:off x="0" y="0"/>
-                            <a:ext cx="5943600" cy="3447288"/>
+                            <a:ext cx="5943600" cy="4322618"/>
                           </a:xfrm>
                           <a:prstGeom prst="rect">
                             <a:avLst/>
@@ -2065,20 +1529,443 @@
           </w:p>
           <w:p>
             <w:pPr>
-              <w:jc w:val="center"/>
+              <w:pStyle w:val="ImageCaption"/>
+              <w:jc w:val="left"/>
             </w:pPr>
+            <w:r>
+              <w:t xml:space="preserve">Bar Graph of Penguin Species</w:t>
+            </w:r>
+          </w:p>
+        </w:tc>
+        <w:tc>
+          <w:tcPr/>
+          <w:p>
             <w:pPr>
-              <w:jc w:val="start"/>
-              <w:spacing w:before="200"/>
+              <w:pStyle w:val="CaptionedFigure"/>
+              <w:jc w:val="left"/>
+            </w:pPr>
+            <w:r>
+              <w:drawing>
+                <wp:inline>
+                  <wp:extent cx="5943600" cy="4322618"/>
+                  <wp:effectExtent b="0" l="0" r="0" t="0"/>
+                  <wp:docPr descr="Scatterplot of Culmen Length by Body Mass" title="" id="33" name="Picture"/>
+                  <a:graphic>
+                    <a:graphicData uri="http://schemas.openxmlformats.org/drawingml/2006/picture">
+                      <pic:pic>
+                        <pic:nvPicPr>
+                          <pic:cNvPr descr="myscatterplot.png" id="34" name="Picture"/>
+                          <pic:cNvPicPr>
+                            <a:picLocks noChangeArrowheads="1" noChangeAspect="1"/>
+                          </pic:cNvPicPr>
+                        </pic:nvPicPr>
+                        <pic:blipFill>
+                          <a:blip r:embed="rId32"/>
+                          <a:stretch>
+                            <a:fillRect/>
+                          </a:stretch>
+                        </pic:blipFill>
+                        <pic:spPr bwMode="auto">
+                          <a:xfrm>
+                            <a:off x="0" y="0"/>
+                            <a:ext cx="5943600" cy="4322618"/>
+                          </a:xfrm>
+                          <a:prstGeom prst="rect">
+                            <a:avLst/>
+                          </a:prstGeom>
+                          <a:noFill/>
+                          <a:ln w="9525">
+                            <a:noFill/>
+                            <a:headEnd/>
+                            <a:tailEnd/>
+                          </a:ln>
+                        </pic:spPr>
+                      </pic:pic>
+                    </a:graphicData>
+                  </a:graphic>
+                </wp:inline>
+              </w:drawing>
+            </w:r>
+          </w:p>
+          <w:p>
+            <w:pPr>
               <w:pStyle w:val="ImageCaption"/>
+              <w:jc w:val="left"/>
             </w:pPr>
             <w:r>
-              <w:t xml:space="preserve">Multiple Person Workflows</w:t>
+              <w:t xml:space="preserve">Scatterplot of Culmen Length by Body Mass</w:t>
             </w:r>
           </w:p>
         </w:tc>
       </w:tr>
     </w:tbl>
+    <w:p>
+      <w:pPr>
+        <w:pStyle w:val="SourceCode"/>
+      </w:pPr>
+      <w:r>
+        <w:br/>
+      </w:r>
+      <w:r>
+        <w:rPr>
+          <w:rStyle w:val="NormalTok"/>
+        </w:rPr>
+        <w:t xml:space="preserve">* Analyze</w:t>
+      </w:r>
+      <w:r>
+        <w:br/>
+      </w:r>
+      <w:r>
+        <w:br/>
+      </w:r>
+      <w:r>
+        <w:rPr>
+          <w:rStyle w:val="KeywordTok"/>
+        </w:rPr>
+        <w:t xml:space="preserve">regress</w:t>
+      </w:r>
+      <w:r>
+        <w:rPr>
+          <w:rStyle w:val="NormalTok"/>
+        </w:rPr>
+        <w:t xml:space="preserve"> culmen_length_mm body_mass_g </w:t>
+      </w:r>
+      <w:r>
+        <w:rPr>
+          <w:rStyle w:val="CommentTok"/>
+        </w:rPr>
+        <w:t xml:space="preserve">// regress culmen length on body mass</w:t>
+      </w:r>
+    </w:p>
+    <w:p>
+      <w:pPr>
+        <w:pStyle w:val="SourceCode"/>
+      </w:pPr>
+      <w:r>
+        <w:rPr>
+          <w:rStyle w:val="VerbatimChar"/>
+        </w:rPr>
+        <w:t xml:space="preserve">      Source |       SS           df       MS      Number of obs   =       342</w:t>
+      </w:r>
+      <w:r>
+        <w:br/>
+      </w:r>
+      <w:r>
+        <w:rPr>
+          <w:rStyle w:val="VerbatimChar"/>
+        </w:rPr>
+        <w:t xml:space="preserve">-------------+----------------------------------   F(1, 340)       =    186.44</w:t>
+      </w:r>
+      <w:r>
+        <w:br/>
+      </w:r>
+      <w:r>
+        <w:rPr>
+          <w:rStyle w:val="VerbatimChar"/>
+        </w:rPr>
+        <w:t xml:space="preserve">       Model |  3599.71136         1  3599.71136   Prob &gt; F        =    0.0000</w:t>
+      </w:r>
+      <w:r>
+        <w:br/>
+      </w:r>
+      <w:r>
+        <w:rPr>
+          <w:rStyle w:val="VerbatimChar"/>
+        </w:rPr>
+        <w:t xml:space="preserve">    Residual |  6564.49417       340  19.3073358   R-squared       =    0.3542</w:t>
+      </w:r>
+      <w:r>
+        <w:br/>
+      </w:r>
+      <w:r>
+        <w:rPr>
+          <w:rStyle w:val="VerbatimChar"/>
+        </w:rPr>
+        <w:t xml:space="preserve">-------------+----------------------------------   Adj R-squared   =    0.3523</w:t>
+      </w:r>
+      <w:r>
+        <w:br/>
+      </w:r>
+      <w:r>
+        <w:rPr>
+          <w:rStyle w:val="VerbatimChar"/>
+        </w:rPr>
+        <w:t xml:space="preserve">       Total |  10164.2055       341  29.8070543   Root MSE        =     4.394</w:t>
+      </w:r>
+      <w:r>
+        <w:br/>
+      </w:r>
+      <w:r>
+        <w:br/>
+      </w:r>
+      <w:r>
+        <w:rPr>
+          <w:rStyle w:val="VerbatimChar"/>
+        </w:rPr>
+        <w:t xml:space="preserve">------------------------------------------------------------------------------</w:t>
+      </w:r>
+      <w:r>
+        <w:br/>
+      </w:r>
+      <w:r>
+        <w:rPr>
+          <w:rStyle w:val="VerbatimChar"/>
+        </w:rPr>
+        <w:t xml:space="preserve">culmen_len~m | Coefficient  Std. err.      t    P&gt;|t|     [95% conf. interval]</w:t>
+      </w:r>
+      <w:r>
+        <w:br/>
+      </w:r>
+      <w:r>
+        <w:rPr>
+          <w:rStyle w:val="VerbatimChar"/>
+        </w:rPr>
+        <w:t xml:space="preserve">-------------+----------------------------------------------------------------</w:t>
+      </w:r>
+      <w:r>
+        <w:br/>
+      </w:r>
+      <w:r>
+        <w:rPr>
+          <w:rStyle w:val="VerbatimChar"/>
+        </w:rPr>
+        <w:t xml:space="preserve"> body_mass_g |   .0040514   .0002967    13.65   0.000     .0034678     .004635</w:t>
+      </w:r>
+      <w:r>
+        <w:br/>
+      </w:r>
+      <w:r>
+        <w:rPr>
+          <w:rStyle w:val="VerbatimChar"/>
+        </w:rPr>
+        <w:t xml:space="preserve">       _cons |   26.89887   1.269148    21.19   0.000      24.4025    29.39524</w:t>
+      </w:r>
+      <w:r>
+        <w:br/>
+      </w:r>
+      <w:r>
+        <w:rPr>
+          <w:rStyle w:val="VerbatimChar"/>
+        </w:rPr>
+        <w:t xml:space="preserve">------------------------------------------------------------------------------</w:t>
+      </w:r>
+    </w:p>
+    <w:bookmarkEnd w:id="35"/>
+    <w:bookmarkStart w:id="39" w:name="multiple-person-workflows"/>
+    <w:p>
+      <w:pPr>
+        <w:pStyle w:val="Heading1"/>
+      </w:pPr>
+      <w:r>
+        <w:t xml:space="preserve">6. Multiple Person Workflows</w:t>
+      </w:r>
+    </w:p>
+    <w:p>
+      <w:pPr>
+        <w:pStyle w:val="FirstParagraph"/>
+      </w:pPr>
+      <w:r>
+        <w:t xml:space="preserve">When workflows involve multiple people, all of the above considerations apply, but the situation often becomes more complex. Two hypothetical multiple person workflows are illustrated below.</w:t>
+      </w:r>
+    </w:p>
+    <w:p>
+      <w:pPr>
+        <w:pStyle w:val="BodyText"/>
+      </w:pPr>
+      <w:r>
+        <w:t xml:space="preserve">In the diagram below, the workflow on the left is</w:t>
+      </w:r>
+      <w:r>
+        <w:t xml:space="preserve"> </w:t>
+      </w:r>
+      <w:r>
+        <w:rPr>
+          <w:iCs/>
+          <w:i/>
+        </w:rPr>
+        <w:t xml:space="preserve">uncoordinated</w:t>
+      </w:r>
+      <w:r>
+        <w:t xml:space="preserve">. Each person’s work is not available to the others, which may cause difficulties if people’s work is supposed to build on the work of others. If one team member makes updates or corrects errors, the results of these efforts are not automatically available to the others.</w:t>
+      </w:r>
+    </w:p>
+    <w:p>
+      <w:pPr>
+        <w:pStyle w:val="BodyText"/>
+      </w:pPr>
+      <w:r>
+        <w:t xml:space="preserve">In contrast, in the diagram below, the workflow on the right is</w:t>
+      </w:r>
+      <w:r>
+        <w:t xml:space="preserve"> </w:t>
+      </w:r>
+      <w:r>
+        <w:rPr>
+          <w:iCs/>
+          <w:i/>
+        </w:rPr>
+        <w:t xml:space="preserve">coordinated</w:t>
+      </w:r>
+      <w:r>
+        <w:t xml:space="preserve">. Each person’s work is available to the others so that updates and corrections to errors are propagated through the workflow, and into final analyses and visualizations.</w:t>
+      </w:r>
+    </w:p>
+    <w:p>
+      <w:pPr>
+        <w:pStyle w:val="BodyText"/>
+      </w:pPr>
+      <w:r>
+        <w:t xml:space="preserve">It is often the case that a</w:t>
+      </w:r>
+      <w:r>
+        <w:t xml:space="preserve"> </w:t>
+      </w:r>
+      <w:r>
+        <w:rPr>
+          <w:iCs/>
+          <w:i/>
+        </w:rPr>
+        <w:t xml:space="preserve">coordinated</w:t>
+      </w:r>
+      <w:r>
+        <w:t xml:space="preserve"> </w:t>
+      </w:r>
+      <w:r>
+        <w:t xml:space="preserve">workflow requires more</w:t>
+      </w:r>
+      <w:r>
+        <w:t xml:space="preserve"> </w:t>
+      </w:r>
+      <w:r>
+        <w:rPr>
+          <w:iCs/>
+          <w:i/>
+        </w:rPr>
+        <w:t xml:space="preserve">coordination</w:t>
+      </w:r>
+      <w:r>
+        <w:t xml:space="preserve">,</w:t>
+      </w:r>
+      <w:r>
+        <w:t xml:space="preserve"> </w:t>
+      </w:r>
+      <w:r>
+        <w:rPr>
+          <w:iCs/>
+          <w:i/>
+        </w:rPr>
+        <w:t xml:space="preserve">time</w:t>
+      </w:r>
+      <w:r>
+        <w:t xml:space="preserve"> </w:t>
+      </w:r>
+      <w:r>
+        <w:t xml:space="preserve">and</w:t>
+      </w:r>
+      <w:r>
+        <w:t xml:space="preserve"> </w:t>
+      </w:r>
+      <w:r>
+        <w:rPr>
+          <w:iCs/>
+          <w:i/>
+        </w:rPr>
+        <w:t xml:space="preserve">energy</w:t>
+      </w:r>
+      <w:r>
+        <w:t xml:space="preserve"> </w:t>
+      </w:r>
+      <w:r>
+        <w:t xml:space="preserve">to implement than an</w:t>
+      </w:r>
+      <w:r>
+        <w:t xml:space="preserve"> </w:t>
+      </w:r>
+      <w:r>
+        <w:rPr>
+          <w:iCs/>
+          <w:i/>
+        </w:rPr>
+        <w:t xml:space="preserve">uncoordinated</w:t>
+      </w:r>
+      <w:r>
+        <w:t xml:space="preserve"> </w:t>
+      </w:r>
+      <w:r>
+        <w:t xml:space="preserve">workflow, but a</w:t>
+      </w:r>
+      <w:r>
+        <w:t xml:space="preserve"> </w:t>
+      </w:r>
+      <w:r>
+        <w:rPr>
+          <w:iCs/>
+          <w:i/>
+        </w:rPr>
+        <w:t xml:space="preserve">coordinated</w:t>
+      </w:r>
+      <w:r>
+        <w:t xml:space="preserve"> </w:t>
+      </w:r>
+      <w:r>
+        <w:t xml:space="preserve">workflow is likely to pay benefits in terms of all of the advantages of good workflows listed above.</w:t>
+      </w:r>
+    </w:p>
+    <w:p>
+      <w:pPr>
+        <w:pStyle w:val="CaptionedFigure"/>
+      </w:pPr>
+      <w:r>
+        <w:drawing>
+          <wp:inline>
+            <wp:extent cx="5943600" cy="4699881"/>
+            <wp:effectExtent b="0" l="0" r="0" t="0"/>
+            <wp:docPr descr="Multiple Person Workflows" title="" id="37" name="Picture"/>
+            <a:graphic>
+              <a:graphicData uri="http://schemas.openxmlformats.org/drawingml/2006/picture">
+                <pic:pic>
+                  <pic:nvPicPr>
+                    <pic:cNvPr descr="workflow2.png" id="38" name="Picture"/>
+                    <pic:cNvPicPr>
+                      <a:picLocks noChangeArrowheads="1" noChangeAspect="1"/>
+                    </pic:cNvPicPr>
+                  </pic:nvPicPr>
+                  <pic:blipFill>
+                    <a:blip r:embed="rId36"/>
+                    <a:stretch>
+                      <a:fillRect/>
+                    </a:stretch>
+                  </pic:blipFill>
+                  <pic:spPr bwMode="auto">
+                    <a:xfrm>
+                      <a:off x="0" y="0"/>
+                      <a:ext cx="5943600" cy="4699881"/>
+                    </a:xfrm>
+                    <a:prstGeom prst="rect">
+                      <a:avLst/>
+                    </a:prstGeom>
+                    <a:noFill/>
+                    <a:ln w="9525">
+                      <a:noFill/>
+                      <a:headEnd/>
+                      <a:tailEnd/>
+                    </a:ln>
+                  </pic:spPr>
+                </pic:pic>
+              </a:graphicData>
+            </a:graphic>
+          </wp:inline>
+        </w:drawing>
+      </w:r>
+    </w:p>
+    <w:p>
+      <w:pPr>
+        <w:pStyle w:val="ImageCaption"/>
+      </w:pPr>
+      <w:r>
+        <w:t xml:space="preserve">Multiple Person Workflows</w:t>
+      </w:r>
+    </w:p>
     <w:bookmarkEnd w:id="39"/>
     <w:sectPr>
       <w:footerReference r:id="rId9" w:type="even"/>

</xml_diff>

<commit_message>
rebuild with mermaid: mermaid WORKS; graphviz DOESN'T
</commit_message>
<xml_diff>
--- a/workflow/workflow.docx
+++ b/workflow/workflow.docx
@@ -123,19 +123,24 @@
     </w:p>
     <w:p>
       <w:pPr>
-        <w:pStyle w:val="CaptionedFigure"/>
+        <w:pStyle w:val="FirstParagraph"/>
+      </w:pPr>
+    </w:p>
+    <w:p>
+      <w:pPr>
+        <w:pStyle w:val="BodyText"/>
       </w:pPr>
       <w:r>
         <w:drawing>
           <wp:inline>
-            <wp:extent cx="5943600" cy="7785022"/>
+            <wp:extent cx="3538728" cy="6035040"/>
             <wp:effectExtent b="0" l="0" r="0" t="0"/>
-            <wp:docPr descr="A Common Workflow" title="" id="22" name="Picture"/>
+            <wp:docPr descr="" title="" id="22" name="Picture"/>
             <a:graphic>
               <a:graphicData uri="http://schemas.openxmlformats.org/drawingml/2006/picture">
                 <pic:pic>
                   <pic:nvPicPr>
-                    <pic:cNvPr descr="workflow.png" id="23" name="Picture"/>
+                    <pic:cNvPr descr="workflow_files/figure-docx/mermaid-figure-1.png" id="23" name="Picture"/>
                     <pic:cNvPicPr>
                       <a:picLocks noChangeArrowheads="1" noChangeAspect="1"/>
                     </pic:cNvPicPr>
@@ -149,7 +154,7 @@
                   <pic:spPr bwMode="auto">
                     <a:xfrm>
                       <a:off x="0" y="0"/>
-                      <a:ext cx="5943600" cy="7785022"/>
+                      <a:ext cx="3538728" cy="6035040"/>
                     </a:xfrm>
                     <a:prstGeom prst="rect">
                       <a:avLst/>
@@ -170,11 +175,8 @@
     </w:p>
     <w:p>
       <w:pPr>
-        <w:pStyle w:val="ImageCaption"/>
-      </w:pPr>
-      <w:r>
-        <w:t xml:space="preserve">A Common Workflow</w:t>
-      </w:r>
+        <w:pStyle w:val="BodyText"/>
+      </w:pPr>
     </w:p>
     <w:bookmarkEnd w:id="24"/>
     <w:bookmarkStart w:id="25" w:name="characteristics-of-good-workflows"/>
@@ -995,6 +997,42 @@
         <w:rPr>
           <w:rStyle w:val="KeywordTok"/>
         </w:rPr>
+        <w:t xml:space="preserve">use</w:t>
+      </w:r>
+      <w:r>
+        <w:rPr>
+          <w:rStyle w:val="NormalTok"/>
+        </w:rPr>
+        <w:t xml:space="preserve"> </w:t>
+      </w:r>
+      <w:r>
+        <w:rPr>
+          <w:rStyle w:val="StringTok"/>
+        </w:rPr>
+        <w:t xml:space="preserve">"https://github.com/agrogan1/Stata/raw/main/do-files/penguins.dta"</w:t>
+      </w:r>
+      <w:r>
+        <w:rPr>
+          <w:rStyle w:val="NormalTok"/>
+        </w:rPr>
+        <w:t xml:space="preserve">, </w:t>
+      </w:r>
+      <w:r>
+        <w:rPr>
+          <w:rStyle w:val="KeywordTok"/>
+        </w:rPr>
+        <w:t xml:space="preserve">clear</w:t>
+      </w:r>
+      <w:r>
+        <w:br/>
+      </w:r>
+      <w:r>
+        <w:br/>
+      </w:r>
+      <w:r>
+        <w:rPr>
+          <w:rStyle w:val="KeywordTok"/>
+        </w:rPr>
         <w:t xml:space="preserve">summarize</w:t>
       </w:r>
       <w:r>
@@ -1002,24 +1040,6 @@
           <w:rStyle w:val="NormalTok"/>
         </w:rPr>
         <w:t xml:space="preserve"> culmen_length_mm culmen_depth_mm flipper_length_mm body_mass_g</w:t>
-      </w:r>
-      <w:r>
-        <w:br/>
-      </w:r>
-      <w:r>
-        <w:br/>
-      </w:r>
-      <w:r>
-        <w:rPr>
-          <w:rStyle w:val="KeywordTok"/>
-        </w:rPr>
-        <w:t xml:space="preserve">tabulate</w:t>
-      </w:r>
-      <w:r>
-        <w:rPr>
-          <w:rStyle w:val="NormalTok"/>
-        </w:rPr>
-        <w:t xml:space="preserve"> big_penguin</w:t>
       </w:r>
       <w:r>
         <w:br/>
@@ -1102,66 +1122,6 @@
         <w:br/>
       </w:r>
       <w:r>
-        <w:br/>
-      </w:r>
-      <w:r>
-        <w:rPr>
-          <w:rStyle w:val="VerbatimChar"/>
-        </w:rPr>
-        <w:t xml:space="preserve">big_penguin |      Freq.     Percent        Cum.</w:t>
-      </w:r>
-      <w:r>
-        <w:br/>
-      </w:r>
-      <w:r>
-        <w:rPr>
-          <w:rStyle w:val="VerbatimChar"/>
-        </w:rPr>
-        <w:t xml:space="preserve">------------+-----------------------------------</w:t>
-      </w:r>
-      <w:r>
-        <w:br/>
-      </w:r>
-      <w:r>
-        <w:rPr>
-          <w:rStyle w:val="VerbatimChar"/>
-        </w:rPr>
-        <w:t xml:space="preserve">          0 |        170       49.42       49.42</w:t>
-      </w:r>
-      <w:r>
-        <w:br/>
-      </w:r>
-      <w:r>
-        <w:rPr>
-          <w:rStyle w:val="VerbatimChar"/>
-        </w:rPr>
-        <w:t xml:space="preserve">          1 |        174       50.58      100.00</w:t>
-      </w:r>
-      <w:r>
-        <w:br/>
-      </w:r>
-      <w:r>
-        <w:rPr>
-          <w:rStyle w:val="VerbatimChar"/>
-        </w:rPr>
-        <w:t xml:space="preserve">------------+-----------------------------------</w:t>
-      </w:r>
-      <w:r>
-        <w:br/>
-      </w:r>
-      <w:r>
-        <w:rPr>
-          <w:rStyle w:val="VerbatimChar"/>
-        </w:rPr>
-        <w:t xml:space="preserve">      Total |        344      100.00</w:t>
-      </w:r>
-      <w:r>
-        <w:br/>
-      </w:r>
-      <w:r>
-        <w:br/>
-      </w:r>
-      <w:r>
         <w:rPr>
           <w:rStyle w:val="VerbatimChar"/>
         </w:rPr>
@@ -1234,6 +1194,42 @@
           <w:rStyle w:val="NormalTok"/>
         </w:rPr>
         <w:t xml:space="preserve">* Visualize The Data</w:t>
+      </w:r>
+      <w:r>
+        <w:br/>
+      </w:r>
+      <w:r>
+        <w:br/>
+      </w:r>
+      <w:r>
+        <w:rPr>
+          <w:rStyle w:val="KeywordTok"/>
+        </w:rPr>
+        <w:t xml:space="preserve">use</w:t>
+      </w:r>
+      <w:r>
+        <w:rPr>
+          <w:rStyle w:val="NormalTok"/>
+        </w:rPr>
+        <w:t xml:space="preserve"> </w:t>
+      </w:r>
+      <w:r>
+        <w:rPr>
+          <w:rStyle w:val="StringTok"/>
+        </w:rPr>
+        <w:t xml:space="preserve">"https://github.com/agrogan1/Stata/raw/main/do-files/penguins.dta"</w:t>
+      </w:r>
+      <w:r>
+        <w:rPr>
+          <w:rStyle w:val="NormalTok"/>
+        </w:rPr>
+        <w:t xml:space="preserve">, </w:t>
+      </w:r>
+      <w:r>
+        <w:rPr>
+          <w:rStyle w:val="KeywordTok"/>
+        </w:rPr>
+        <w:t xml:space="preserve">clear</w:t>
       </w:r>
       <w:r>
         <w:br/>
@@ -1487,7 +1483,7 @@
             <w:r>
               <w:drawing>
                 <wp:inline>
-                  <wp:extent cx="5943600" cy="4322618"/>
+                  <wp:extent cx="5943600" cy="4322023"/>
                   <wp:effectExtent b="0" l="0" r="0" t="0"/>
                   <wp:docPr descr="Bar Graph of Penguin Species" title="" id="30" name="Picture"/>
                   <a:graphic>
@@ -1508,7 +1504,7 @@
                         <pic:spPr bwMode="auto">
                           <a:xfrm>
                             <a:off x="0" y="0"/>
-                            <a:ext cx="5943600" cy="4322618"/>
+                            <a:ext cx="5943600" cy="4322023"/>
                           </a:xfrm>
                           <a:prstGeom prst="rect">
                             <a:avLst/>
@@ -1547,7 +1543,7 @@
             <w:r>
               <w:drawing>
                 <wp:inline>
-                  <wp:extent cx="5943600" cy="4322618"/>
+                  <wp:extent cx="5943600" cy="4322023"/>
                   <wp:effectExtent b="0" l="0" r="0" t="0"/>
                   <wp:docPr descr="Scatterplot of Culmen Length by Body Mass" title="" id="33" name="Picture"/>
                   <a:graphic>
@@ -1568,7 +1564,7 @@
                         <pic:spPr bwMode="auto">
                           <a:xfrm>
                             <a:off x="0" y="0"/>
-                            <a:ext cx="5943600" cy="4322618"/>
+                            <a:ext cx="5943600" cy="4322023"/>
                           </a:xfrm>
                           <a:prstGeom prst="rect">
                             <a:avLst/>
@@ -1622,6 +1618,42 @@
         <w:rPr>
           <w:rStyle w:val="KeywordTok"/>
         </w:rPr>
+        <w:t xml:space="preserve">use</w:t>
+      </w:r>
+      <w:r>
+        <w:rPr>
+          <w:rStyle w:val="NormalTok"/>
+        </w:rPr>
+        <w:t xml:space="preserve"> </w:t>
+      </w:r>
+      <w:r>
+        <w:rPr>
+          <w:rStyle w:val="StringTok"/>
+        </w:rPr>
+        <w:t xml:space="preserve">"https://github.com/agrogan1/Stata/raw/main/do-files/penguins.dta"</w:t>
+      </w:r>
+      <w:r>
+        <w:rPr>
+          <w:rStyle w:val="NormalTok"/>
+        </w:rPr>
+        <w:t xml:space="preserve">, </w:t>
+      </w:r>
+      <w:r>
+        <w:rPr>
+          <w:rStyle w:val="KeywordTok"/>
+        </w:rPr>
+        <w:t xml:space="preserve">clear</w:t>
+      </w:r>
+      <w:r>
+        <w:br/>
+      </w:r>
+      <w:r>
+        <w:br/>
+      </w:r>
+      <w:r>
+        <w:rPr>
+          <w:rStyle w:val="KeywordTok"/>
+        </w:rPr>
         <w:t xml:space="preserve">regress</w:t>
       </w:r>
       <w:r>
@@ -1913,19 +1945,24 @@
     </w:p>
     <w:p>
       <w:pPr>
-        <w:pStyle w:val="CaptionedFigure"/>
+        <w:pStyle w:val="BodyText"/>
+      </w:pPr>
+    </w:p>
+    <w:p>
+      <w:pPr>
+        <w:pStyle w:val="BodyText"/>
       </w:pPr>
       <w:r>
         <w:drawing>
           <wp:inline>
-            <wp:extent cx="5943600" cy="4699881"/>
+            <wp:extent cx="5943600" cy="8861507"/>
             <wp:effectExtent b="0" l="0" r="0" t="0"/>
-            <wp:docPr descr="Multiple Person Workflows" title="" id="37" name="Picture"/>
+            <wp:docPr descr="" title="" id="37" name="Picture"/>
             <a:graphic>
               <a:graphicData uri="http://schemas.openxmlformats.org/drawingml/2006/picture">
                 <pic:pic>
                   <pic:nvPicPr>
-                    <pic:cNvPr descr="workflow2.png" id="38" name="Picture"/>
+                    <pic:cNvPr descr="workflow_files/figure-docx/mermaid-figure-2.png" id="38" name="Picture"/>
                     <pic:cNvPicPr>
                       <a:picLocks noChangeArrowheads="1" noChangeAspect="1"/>
                     </pic:cNvPicPr>
@@ -1939,7 +1976,7 @@
                   <pic:spPr bwMode="auto">
                     <a:xfrm>
                       <a:off x="0" y="0"/>
-                      <a:ext cx="5943600" cy="4699881"/>
+                      <a:ext cx="5943600" cy="8861507"/>
                     </a:xfrm>
                     <a:prstGeom prst="rect">
                       <a:avLst/>
@@ -1960,11 +1997,8 @@
     </w:p>
     <w:p>
       <w:pPr>
-        <w:pStyle w:val="ImageCaption"/>
-      </w:pPr>
-      <w:r>
-        <w:t xml:space="preserve">Multiple Person Workflows</w:t>
-      </w:r>
+        <w:pStyle w:val="BodyText"/>
+      </w:pPr>
     </w:p>
     <w:bookmarkEnd w:id="39"/>
     <w:sectPr>

</xml_diff>